<commit_message>
Quick Changes to Section 3
</commit_message>
<xml_diff>
--- a/monads.docx
+++ b/monads.docx
@@ -11111,7 +11111,7 @@
         <w:t xml:space="preserve">[-+]? [0-9]* \.? [0-9]+ ([eE] [-+]? [0-9]+)?</w:t>
       </w:r>
       <w:r>
-        <w:t xml:space="preserve">. While this is concise and accurate, it nevertheless is hard to read, and impossible to understand if you don't already know regular expressions. And the example above is fairly simple.</w:t>
+        <w:t xml:space="preserve">. While this is concise and accurate, it is nevertheless hard to read, and impossible to understand if you don't already know regular expressions. And the example above is fairly simple.</w:t>
       </w:r>
     </w:p>
     <w:p>
@@ -11143,6 +11143,14 @@
       </w:r>
       <w:r>
         <w:t xml:space="preserve">is invalid; but most statically typed languages can't determine that it is invalid until runtime. Parsing Combinators, on the other hand, don't throw runtime exceptions like that; the information they encode is within the language itself, and therefore, they are checked at compile time to be valid.</w:t>
+      </w:r>
+    </w:p>
+    <w:p>
+      <w:pPr>
+        <w:pStyle w:val="BodyText"/>
+      </w:pPr>
+      <w:r>
+        <w:t xml:space="preserve">Fifthly, they can be really fast. It's rare that a high level, very abstract language can claim to be as fast as low level languages, but there are cases when parsers written with the Parser Combinator Monad can rival or even beat the speed of parsers written in custom C. Obviously, the one I wrote for this next section is optimized for readability and not speed, but the interface is basically the same.</w:t>
       </w:r>
     </w:p>
     <w:p>
@@ -11392,7 +11400,7 @@
         <w:pStyle w:val="FirstParagraph"/>
       </w:pPr>
       <w:r>
-        <w:t xml:space="preserve">The basic idea behind our Parsing Combinator is that it represents a function that takes an input text in, and outputs a Result Monad holding either an error, or a tuple containing the 'matched value' and the 'remaining text'. For example, an example function that behaves like this would be:</w:t>
+        <w:t xml:space="preserve">The basic idea behind our Parsing Combinator is that it represents a function that takes an input text in, and outputs a Result Monad holding either an error, or a tuple containing the 'matched value' and the 'remaining text'. For example, a function that behaves like this would be:</w:t>
       </w:r>
     </w:p>
     <w:p>
@@ -12279,7 +12287,7 @@
         <w:pStyle w:val="FirstParagraph"/>
       </w:pPr>
       <w:r>
-        <w:t xml:space="preserve">One of the ways we are going to interact with the Parsing Combinator is by combining a bunch of simple Parsers into one, large parser. As an example of a simple parser, let's look at one of the example constructors for our parser.</w:t>
+        <w:t xml:space="preserve">One of the ways we are going to interact with the Parsing Combinator is by combining a bunch of simple Parsers into one, large parser. As an example of a simple parser, let's look at one of the constructors for our parser.</w:t>
       </w:r>
     </w:p>
     <w:p>
@@ -12828,7 +12836,7 @@
         <w:rPr>
           <w:rStyle w:val="NormalTok"/>
         </w:rPr>
-        <w:t xml:space="preserve">char(cls, char_val):</w:t>
+        <w:t xml:space="preserve">char(cls, char):</w:t>
       </w:r>
       <w:r>
         <w:br w:type="textWrapping"/>
@@ -12841,6 +12849,21 @@
       </w:r>
       <w:r>
         <w:rPr>
+          <w:rStyle w:val="CommentTok"/>
+        </w:rPr>
+        <w:t xml:space="preserve"># char represents the character that our parser is going to match</w:t>
+      </w:r>
+      <w:r>
+        <w:br w:type="textWrapping"/>
+      </w:r>
+      <w:r>
+        <w:rPr>
+          <w:rStyle w:val="NormalTok"/>
+        </w:rPr>
+        <w:t xml:space="preserve">        </w:t>
+      </w:r>
+      <w:r>
+        <w:rPr>
           <w:rStyle w:val="ControlFlowTok"/>
         </w:rPr>
         <w:t xml:space="preserve">return</w:t>
@@ -12873,7 +12896,7 @@
         <w:rPr>
           <w:rStyle w:val="NormalTok"/>
         </w:rPr>
-        <w:t xml:space="preserve">text: match_char(char_val, text))</w:t>
+        <w:t xml:space="preserve">text: match_char(char, text))</w:t>
       </w:r>
     </w:p>
     <w:p>
@@ -12923,10 +12946,7 @@
         <w:t xml:space="preserve"> </w:t>
       </w:r>
       <w:r>
-        <w:t xml:space="preserve">to be matched against the character we passed into the constructor</w:t>
-      </w:r>
-      <w:r>
-        <w:t xml:space="preserve"> </w:t>
+        <w:t xml:space="preserve">to be matched against the character we passed into the constructor (</w:t>
       </w:r>
       <w:r>
         <w:rPr>
@@ -12935,7 +12955,7 @@
         <w:t xml:space="preserve">char</w:t>
       </w:r>
       <w:r>
-        <w:t xml:space="preserve">.</w:t>
+        <w:t xml:space="preserve">).</w:t>
       </w:r>
     </w:p>
     <w:p>
@@ -13107,7 +13127,7 @@
         <w:rPr>
           <w:rStyle w:val="CommentTok"/>
         </w:rPr>
-        <w:t xml:space="preserve"># function takes some value, and</w:t>
+        <w:t xml:space="preserve"># function takes a value, and returns a Result monad holding either the</w:t>
       </w:r>
       <w:r>
         <w:br w:type="textWrapping"/>
@@ -13122,7 +13142,7 @@
         <w:rPr>
           <w:rStyle w:val="CommentTok"/>
         </w:rPr>
-        <w:t xml:space="preserve"># returns a Result monad holding another value</w:t>
+        <w:t xml:space="preserve"># result of that function, or an error message.</w:t>
       </w:r>
       <w:r>
         <w:br w:type="textWrapping"/>
@@ -13185,7 +13205,22 @@
         <w:rPr>
           <w:rStyle w:val="CommentTok"/>
         </w:rPr>
-        <w:t xml:space="preserve"># returned holds a tuple with one</w:t>
+        <w:t xml:space="preserve"># returned holds a tuple holding</w:t>
+      </w:r>
+      <w:r>
+        <w:br w:type="textWrapping"/>
+      </w:r>
+      <w:r>
+        <w:rPr>
+          <w:rStyle w:val="NormalTok"/>
+        </w:rPr>
+        <w:t xml:space="preserve">        </w:t>
+      </w:r>
+      <w:r>
+        <w:rPr>
+          <w:rStyle w:val="CommentTok"/>
+        </w:rPr>
+        <w:t xml:space="preserve"># (currently matched value, remainder of source text)</w:t>
       </w:r>
       <w:r>
         <w:br w:type="textWrapping"/>
@@ -13492,7 +13527,7 @@
         </w:numPr>
       </w:pPr>
       <w:r>
-        <w:t xml:space="preserve">Then, it applies the function passed to</w:t>
+        <w:t xml:space="preserve">Then, it applies the function (passed to</w:t>
       </w:r>
       <w:r>
         <w:t xml:space="preserve"> </w:t>
@@ -13504,10 +13539,7 @@
         <w:t xml:space="preserve">bindp</w:t>
       </w:r>
       <w:r>
-        <w:t xml:space="preserve"> </w:t>
-      </w:r>
-      <w:r>
-        <w:t xml:space="preserve">to the matched value, transforming it into some other value. However, because it might fail, it returns a Result Monad.</w:t>
+        <w:t xml:space="preserve">) to the matched value, transforming it into some other value. However, because it might fail, it returns a Result Monad holding that other value.</w:t>
       </w:r>
     </w:p>
     <w:p>
@@ -13519,7 +13551,19 @@
         </w:numPr>
       </w:pPr>
       <w:r>
-        <w:t xml:space="preserve">We want to return a Result Monad holding a tuple; so we're going to bind a function to the Result returned from</w:t>
+        <w:t xml:space="preserve">We want to return a Result Monad holding a tuple containing that other value and the remainder of the text, but the other value is in a Monad, so we need to either (a) manually pull it out, or (b) use bind.</w:t>
+      </w:r>
+    </w:p>
+    <w:p>
+      <w:pPr>
+        <w:pStyle w:val="Compact"/>
+        <w:numPr>
+          <w:numId w:val="1004"/>
+          <w:ilvl w:val="0"/>
+        </w:numPr>
+      </w:pPr>
+      <w:r>
+        <w:t xml:space="preserve">We can use bind with</w:t>
       </w:r>
       <w:r>
         <w:t xml:space="preserve"> </w:t>
@@ -13528,13 +13572,13 @@
         <w:rPr>
           <w:rStyle w:val="VerbatimChar"/>
         </w:rPr>
-        <w:t xml:space="preserve">function</w:t>
-      </w:r>
-      <w:r>
-        <w:t xml:space="preserve"> </w:t>
-      </w:r>
-      <w:r>
-        <w:t xml:space="preserve">that sticks the value in that Monad inside of a tuple that also has the remaining text.</w:t>
+        <w:t xml:space="preserve">lambda x: Result.ok((x, remainder))</w:t>
+      </w:r>
+      <w:r>
+        <w:t xml:space="preserve"> </w:t>
+      </w:r>
+      <w:r>
+        <w:t xml:space="preserve">to pull the value x out of the Result Monad, and stick it back into a new Result Monad as the first member of the tuple we want.</w:t>
       </w:r>
     </w:p>
     <w:p>
@@ -13542,7 +13586,7 @@
         <w:pStyle w:val="FirstParagraph"/>
       </w:pPr>
       <w:r>
-        <w:t xml:space="preserve">If we think of this in the context of "Monads values with context", then the matched value is the value, and the remaining text is the context.</w:t>
+        <w:t xml:space="preserve">If we think of this in the context of "Monads are values with context", then the matched value is the value, and the remaining text is the context.</w:t>
       </w:r>
       <w:r>
         <w:t xml:space="preserve"> </w:t>
@@ -13557,7 +13601,7 @@
         <w:t xml:space="preserve"> </w:t>
       </w:r>
       <w:r>
-        <w:t xml:space="preserve">takes a function, and lets that function operate on the value of the monad without changing the context.</w:t>
+        <w:t xml:space="preserve">takes a function, and lets that function operate on the value of the Monad without changing the context.</w:t>
       </w:r>
     </w:p>
     <w:p>
@@ -15136,7 +15180,7 @@
         <w:t xml:space="preserve"> </w:t>
       </w:r>
       <w:r>
-        <w:t xml:space="preserve">with a default</w:t>
+        <w:t xml:space="preserve">with a default function to combine the two values.</w:t>
       </w:r>
     </w:p>
     <w:p>
@@ -16263,7 +16307,7 @@
               <w:rPr>
                 <w:rStyle w:val="VerbatimChar"/>
               </w:rPr>
-              <w:t xml:space="preserve">=&gt;</w:t>
+              <w:t xml:space="preserve">&gt;=</w:t>
             </w:r>
           </w:p>
         </w:tc>
@@ -16626,7 +16670,34 @@
         <w:pStyle w:val="BodyText"/>
       </w:pPr>
       <w:r>
-        <w:t xml:space="preserve">In order to use a parser, all we have to do is call it on some input. However, this will return a Result holding the matched value, remainder of text pair. I've also written a Parser method that will help streamline some parsing cases.</w:t>
+        <w:t xml:space="preserve">In order to use a parser, all we have to do is call it on some input. However, this will return a Result holding the matched value, remainder of text pair. I've also written a Parser method that will help streamline some parsing cases. Our normal parsing combinator doesn't care if it has reached the end of the input; if you have a parser that parses numbers, and you ask it to parse</w:t>
+      </w:r>
+      <w:r>
+        <w:t xml:space="preserve"> </w:t>
+      </w:r>
+      <w:r>
+        <w:rPr>
+          <w:rStyle w:val="VerbatimChar"/>
+        </w:rPr>
+        <w:t xml:space="preserve">'99 bottles of beer on the wall'</w:t>
+      </w:r>
+      <w:r>
+        <w:t xml:space="preserve">, it will happily parse the</w:t>
+      </w:r>
+      <w:r>
+        <w:t xml:space="preserve"> </w:t>
+      </w:r>
+      <w:r>
+        <w:rPr>
+          <w:rStyle w:val="VerbatimChar"/>
+        </w:rPr>
+        <w:t xml:space="preserve">99</w:t>
+      </w:r>
+      <w:r>
+        <w:t xml:space="preserve"> </w:t>
+      </w:r>
+      <w:r>
+        <w:t xml:space="preserve">and ignore the rest of the string; usually, we want the entire match, not just the first part. This function causes the result to be an error if the entire string isn't matched.</w:t>
       </w:r>
     </w:p>
     <w:p>
@@ -17061,7 +17132,7 @@
         <w:t xml:space="preserve">12.00123e45</w:t>
       </w:r>
       <w:r>
-        <w:t xml:space="preserve">, so we're going to need to build up a complex parser. Let's start with creating a parser that parses 1 or more of consecutive digits.</w:t>
+        <w:t xml:space="preserve">, so we're going to need to build up a complex parser. Let's start with creating a parser that parses 1 or more consecutive digits.</w:t>
       </w:r>
     </w:p>
     <w:p>
@@ -18340,7 +18411,7 @@
         <w:pStyle w:val="FirstParagraph"/>
       </w:pPr>
       <w:r>
-        <w:t xml:space="preserve">Before, we matched a string using our parser, producing a Result Monad, which we then called</w:t>
+        <w:t xml:space="preserve">Before, we matched a string using our parser, producing a Result Monad. We then used</w:t>
       </w:r>
       <w:r>
         <w:t xml:space="preserve"> </w:t>
@@ -18355,7 +18426,7 @@
         <w:t xml:space="preserve"> </w:t>
       </w:r>
       <w:r>
-        <w:t xml:space="preserve">on to transform the value the Parser returned. However, the Parser is also a Monad, so we can move the</w:t>
+        <w:t xml:space="preserve">to transform the value the Parser returned into an actual number. However, the Parser is also a Monad, so we can move the</w:t>
       </w:r>
       <w:r>
         <w:t xml:space="preserve"> </w:t>
@@ -18784,7 +18855,7 @@
         <w:pStyle w:val="FirstParagraph"/>
       </w:pPr>
       <w:r>
-        <w:t xml:space="preserve">Parsing Combinators can be used to write powerful, modular, readable, and concise parsers for any format of text. For example, here is a CSV parser in 5 lines of code.</w:t>
+        <w:t xml:space="preserve">Parsing Combinators can be used to write powerful, modular, readable, and concise parsers for any format of text. One common way of representing values in text is the CSV file format; this format is used to represent tables in pure text. The columns are separated by commas, and the rows are separated by newlines. Below is a CSV parser in 5 lines of code.</w:t>
       </w:r>
     </w:p>
     <w:p>
@@ -21419,7 +21490,7 @@
         <w:pStyle w:val="FirstParagraph"/>
       </w:pPr>
       <w:r>
-        <w:t xml:space="preserve">I decided to reproduce this sort of code using standard regular expressions; Not only did that version have twice as many lines, it was a much more fragile program. I didn't thoroughly test it, but I didn't even bother adding error checking if stuff went wrong; I just assumed everything would go right. Furthermore, there were nested loops, plenty of functions, and all in all complex, messy, hard to read code. The Parsing Combinator above, however, is short and will always return an Error Result with a sensible error message if an error happens.</w:t>
+        <w:t xml:space="preserve">I decided to reproduce this sort of code using standard regular expressions; Not only did my regex version have twice as many lines, it was a much more fragile program. I didn't thoroughly test it, but I didn't even bother adding error checking if stuff went wrong; I just assumed everything would go right. Furthermore, there were nested loops, plenty of functions, and all in all complex, messy, hard to read code. The Parsing Combinator above, however, is short and will always return an Error Result with a sensible error message if an error happens.</w:t>
       </w:r>
     </w:p>
     <w:p>
@@ -34394,7 +34465,7 @@
     </w:lvl>
   </w:abstractNum>
   <w:abstractNum w:abstractNumId="990">
-    <w:nsid w:val="455fdf36"/>
+    <w:nsid w:val="7e60d94d"/>
     <w:multiLevelType w:val="multilevel"/>
     <w:lvl w:ilvl="0">
       <w:numFmt w:val="bullet"/>
@@ -34475,7 +34546,7 @@
     </w:lvl>
   </w:abstractNum>
   <w:abstractNum w:abstractNumId="991">
-    <w:nsid w:val="da00d53e"/>
+    <w:nsid w:val="a78a47b3"/>
     <w:multiLevelType w:val="multilevel"/>
     <w:lvl w:ilvl="0">
       <w:numFmt w:val="bullet"/>

</xml_diff>

<commit_message>
Reordered fmap and bind introductions
</commit_message>
<xml_diff>
--- a/monads.docx
+++ b/monads.docx
@@ -175,7 +175,7 @@
         <w:pStyle w:val="FirstParagraph"/>
       </w:pPr>
       <w:r>
-        <w:t xml:space="preserve">The first definition is correct, and if you already know what a monoid, a category, and an endofunctor is, congratulations! You probably are at least working on your PhD, and you can use that definition to help inform the rest of this essay. If you have no idea what those words mean, don't worry about trying to interpret them. They're mathy words to describe what we're going to talk about later in more plain terms.</w:t>
+        <w:t xml:space="preserve">The first definition is correct, and if you already know what a monoid, a category, and an endofunctor is, congratulations! You probably are working on, or have, your PhD, and you can use that definition to help inform the rest of this essay. If you have no idea what those words mean, don't worry about trying to interpret them. They're mathy words to describe what we're going to talk about later in more plain terms.</w:t>
       </w:r>
     </w:p>
     <w:p>
@@ -219,7 +219,7 @@
         <w:pStyle w:val="BodyText"/>
       </w:pPr>
       <w:r>
-        <w:t xml:space="preserve">Finally, I want to remark upon how varied and different Monads truly are; This essay intends to introduce a few common monads, and provide a framework for thinking about them, but you will still come across Monads which are foreign to you. By an analogy; consider this paper an introduction to music, where I talk about classical music, jazz, and rock and roll. That barely covers many genres of music; a reader of that paper would be confounded upon hearing rap for the first time. I don't intend for this paper to be comprehensive, merely introductory.</w:t>
+        <w:t xml:space="preserve">Finally, I want to remark upon how varied and different Monads truly are; This essay intends to introduce a few common monads, and provide a framework for thinking about them, but you will still come across Monads which are foreign to you. By an analogy; consider this paper an introduction to music, where I talk about classical music, jazz, and rock and roll. That barely covers many genres of music; a reader of that paper would be confounded upon hearing rap for the first time.</w:t>
       </w:r>
     </w:p>
     <w:p>
@@ -1163,7 +1163,7 @@
         <w:pStyle w:val="FirstParagraph"/>
       </w:pPr>
       <w:r>
-        <w:t xml:space="preserve">Now, we have combined the two operations in python which might lead to an exception, and wehave done it in a way that allows for three different operations to result in an exception. We can rewrite this function so that it will not throw any errors by checking after each step for an error code.</w:t>
+        <w:t xml:space="preserve">Now, we have combined the two operations in python which might lead to an exception, and we have done it in a way that allows for three different operations to result in an exception. We can rewrite this function so that it will not throw any errors by checking after each step for an error code.</w:t>
       </w:r>
     </w:p>
     <w:p>
@@ -4732,6 +4732,14 @@
     </w:p>
     <w:p>
       <w:pPr>
+        <w:pStyle w:val="FirstParagraph"/>
+      </w:pPr>
+      <w:r>
+        <w:t xml:space="preserve">Currently, to operate on a value inside of an Option Monad, we need to manually unwrap it first. Instead of having to do this every time, we can instead define a new method on our Option Monad to do this for us.</w:t>
+      </w:r>
+    </w:p>
+    <w:p>
+      <w:pPr>
         <w:pStyle w:val="SourceCode"/>
       </w:pPr>
       <w:r>
@@ -4744,7 +4752,7 @@
         <w:rPr>
           <w:rStyle w:val="CommentTok"/>
         </w:rPr>
-        <w:t xml:space="preserve"># function returns an Option Monad</w:t>
+        <w:t xml:space="preserve"># function operates on the value inside of our Option Monad</w:t>
       </w:r>
       <w:r>
         <w:br w:type="textWrapping"/>
@@ -4771,7 +4779,7 @@
         <w:rPr>
           <w:rStyle w:val="NormalTok"/>
         </w:rPr>
-        <w:t xml:space="preserve">bind(</w:t>
+        <w:t xml:space="preserve">fmap(</w:t>
       </w:r>
       <w:r>
         <w:rPr>
@@ -4864,12 +4872,45 @@
         <w:br w:type="textWrapping"/>
       </w:r>
       <w:r>
+        <w:br w:type="textWrapping"/>
+      </w:r>
+      <w:r>
         <w:rPr>
           <w:rStyle w:val="NormalTok"/>
         </w:rPr>
         <w:t xml:space="preserve">        </w:t>
       </w:r>
       <w:r>
+        <w:rPr>
+          <w:rStyle w:val="NormalTok"/>
+        </w:rPr>
+        <w:t xml:space="preserve">val </w:t>
+      </w:r>
+      <w:r>
+        <w:rPr>
+          <w:rStyle w:val="OperatorTok"/>
+        </w:rPr>
+        <w:t xml:space="preserve">=</w:t>
+      </w:r>
+      <w:r>
+        <w:rPr>
+          <w:rStyle w:val="NormalTok"/>
+        </w:rPr>
+        <w:t xml:space="preserve"> </w:t>
+      </w:r>
+      <w:r>
+        <w:rPr>
+          <w:rStyle w:val="VariableTok"/>
+        </w:rPr>
+        <w:t xml:space="preserve">self</w:t>
+      </w:r>
+      <w:r>
+        <w:rPr>
+          <w:rStyle w:val="NormalTok"/>
+        </w:rPr>
+        <w:t xml:space="preserve">.unwrap()</w:t>
+      </w:r>
+      <w:r>
         <w:br w:type="textWrapping"/>
       </w:r>
       <w:r>
@@ -4882,7 +4923,7 @@
         <w:rPr>
           <w:rStyle w:val="NormalTok"/>
         </w:rPr>
-        <w:t xml:space="preserve">val </w:t>
+        <w:t xml:space="preserve">newval </w:t>
       </w:r>
       <w:r>
         <w:rPr>
@@ -4898,15 +4939,9 @@
       </w:r>
       <w:r>
         <w:rPr>
-          <w:rStyle w:val="VariableTok"/>
-        </w:rPr>
-        <w:t xml:space="preserve">self</w:t>
-      </w:r>
-      <w:r>
-        <w:rPr>
-          <w:rStyle w:val="NormalTok"/>
-        </w:rPr>
-        <w:t xml:space="preserve">.unwrap()</w:t>
+          <w:rStyle w:val="NormalTok"/>
+        </w:rPr>
+        <w:t xml:space="preserve">function(val)</w:t>
       </w:r>
       <w:r>
         <w:br w:type="textWrapping"/>
@@ -4921,7 +4956,7 @@
         <w:rPr>
           <w:rStyle w:val="CommentTok"/>
         </w:rPr>
-        <w:t xml:space="preserve"># function returns an Option Monad</w:t>
+        <w:t xml:space="preserve"># We create a new Monad here to surround the new value</w:t>
       </w:r>
       <w:r>
         <w:br w:type="textWrapping"/>
@@ -4948,7 +4983,7 @@
         <w:rPr>
           <w:rStyle w:val="NormalTok"/>
         </w:rPr>
-        <w:t xml:space="preserve">function(val)</w:t>
+        <w:t xml:space="preserve">Option.some(newval)</w:t>
       </w:r>
       <w:r>
         <w:br w:type="textWrapping"/>
@@ -4963,7 +4998,7 @@
         <w:rPr>
           <w:rStyle w:val="CommentTok"/>
         </w:rPr>
-        <w:t xml:space="preserve"># bind returns an Option Monad.</w:t>
+        <w:t xml:space="preserve"># fmap returns an Option Monad.</w:t>
       </w:r>
     </w:p>
     <w:p>
@@ -4971,7 +5006,7 @@
         <w:pStyle w:val="FirstParagraph"/>
       </w:pPr>
       <w:r>
-        <w:t xml:space="preserve">The bind function is a higher order function. That means it is a function that takes another function as an argument, and does something with that function. If you look in the end of the previous section, we repeated this piece of code two times:</w:t>
+        <w:t xml:space="preserve">The fmap function is a higher order function. That means it is a function that takes another function as an argument, and does something with that function. If you look in the end of the previous section, we repeated this piece of code two times:</w:t>
       </w:r>
     </w:p>
     <w:p>
@@ -5100,7 +5135,7 @@
         <w:rPr>
           <w:rStyle w:val="VerbatimChar"/>
         </w:rPr>
-        <w:t xml:space="preserve">res.bind(function)</w:t>
+        <w:t xml:space="preserve">res.fmap(function)</w:t>
       </w:r>
       <w:r>
         <w:t xml:space="preserve"> </w:t>
@@ -5141,7 +5176,7 @@
         <w:pStyle w:val="BodyText"/>
       </w:pPr>
       <w:r>
-        <w:t xml:space="preserve">At a higher level,</w:t>
+        <w:t xml:space="preserve">But then it wraps the return value of the function into an Option Monad. Why? Well, for starters, it's just consistent. We want to be able to predict that</w:t>
       </w:r>
       <w:r>
         <w:t xml:space="preserve"> </w:t>
@@ -5150,13 +5185,13 @@
         <w:rPr>
           <w:rStyle w:val="VerbatimChar"/>
         </w:rPr>
-        <w:t xml:space="preserve">bind</w:t>
-      </w:r>
-      <w:r>
-        <w:t xml:space="preserve"> </w:t>
-      </w:r>
-      <w:r>
-        <w:t xml:space="preserve">unwraps the value in our Monad, and passes that value through a function. However,</w:t>
+        <w:t xml:space="preserve">fmap</w:t>
+      </w:r>
+      <w:r>
+        <w:t xml:space="preserve"> </w:t>
+      </w:r>
+      <w:r>
+        <w:t xml:space="preserve">will return an Option Monad, as opposed to having to check the type every time it is returned. Secondly, it enables us to chain the</w:t>
       </w:r>
       <w:r>
         <w:t xml:space="preserve"> </w:t>
@@ -5165,43 +5200,13 @@
         <w:rPr>
           <w:rStyle w:val="VerbatimChar"/>
         </w:rPr>
-        <w:t xml:space="preserve">bind</w:t>
-      </w:r>
-      <w:r>
-        <w:t xml:space="preserve"> </w:t>
-      </w:r>
-      <w:r>
-        <w:t xml:space="preserve">does not do so blindly. It takes care to maintain all of the Monad's internal context for the value. In this case, that context is simple; all</w:t>
-      </w:r>
-      <w:r>
-        <w:t xml:space="preserve"> </w:t>
-      </w:r>
-      <w:r>
-        <w:rPr>
-          <w:rStyle w:val="VerbatimChar"/>
-        </w:rPr>
-        <w:t xml:space="preserve">bind</w:t>
-      </w:r>
-      <w:r>
-        <w:t xml:space="preserve"> </w:t>
-      </w:r>
-      <w:r>
-        <w:t xml:space="preserve">has to do is return early with Nothing if the Monad</w:t>
-      </w:r>
-      <w:r>
-        <w:t xml:space="preserve"> </w:t>
-      </w:r>
-      <w:r>
-        <w:rPr>
-          <w:rStyle w:val="VerbatimChar"/>
-        </w:rPr>
-        <w:t xml:space="preserve">bind</w:t>
-      </w:r>
-      <w:r>
-        <w:t xml:space="preserve"> </w:t>
-      </w:r>
-      <w:r>
-        <w:t xml:space="preserve">is called on is Nothing.</w:t>
+        <w:t xml:space="preserve">fmap</w:t>
+      </w:r>
+      <w:r>
+        <w:t xml:space="preserve"> </w:t>
+      </w:r>
+      <w:r>
+        <w:t xml:space="preserve">operation multiple times.</w:t>
       </w:r>
     </w:p>
     <w:p>
@@ -5212,226 +5217,58 @@
         <w:rPr>
           <w:rStyle w:val="NormalTok"/>
         </w:rPr>
-        <w:t xml:space="preserve">    </w:t>
+        <w:t xml:space="preserve">Option.some(</w:t>
+      </w:r>
+      <w:r>
+        <w:rPr>
+          <w:rStyle w:val="OperatorTok"/>
+        </w:rPr>
+        <w:t xml:space="preserve">-</w:t>
+      </w:r>
+      <w:r>
+        <w:rPr>
+          <w:rStyle w:val="DecValTok"/>
+        </w:rPr>
+        <w:t xml:space="preserve">62</w:t>
+      </w:r>
+      <w:r>
+        <w:rPr>
+          <w:rStyle w:val="NormalTok"/>
+        </w:rPr>
+        <w:t xml:space="preserve">).fmap(</w:t>
+      </w:r>
+      <w:r>
+        <w:rPr>
+          <w:rStyle w:val="BuiltInTok"/>
+        </w:rPr>
+        <w:t xml:space="preserve">abs</w:t>
+      </w:r>
+      <w:r>
+        <w:rPr>
+          <w:rStyle w:val="NormalTok"/>
+        </w:rPr>
+        <w:t xml:space="preserve">).fmap(</w:t>
+      </w:r>
+      <w:r>
+        <w:rPr>
+          <w:rStyle w:val="BuiltInTok"/>
+        </w:rPr>
+        <w:t xml:space="preserve">chr</w:t>
+      </w:r>
+      <w:r>
+        <w:rPr>
+          <w:rStyle w:val="NormalTok"/>
+        </w:rPr>
+        <w:t xml:space="preserve">)</w:t>
+      </w:r>
+      <w:r>
+        <w:br w:type="textWrapping"/>
       </w:r>
       <w:r>
         <w:rPr>
           <w:rStyle w:val="CommentTok"/>
         </w:rPr>
-        <w:t xml:space="preserve"># function returns a non-monadic value</w:t>
-      </w:r>
-      <w:r>
-        <w:br w:type="textWrapping"/>
-      </w:r>
-      <w:r>
-        <w:rPr>
-          <w:rStyle w:val="NormalTok"/>
-        </w:rPr>
-        <w:t xml:space="preserve">    </w:t>
-      </w:r>
-      <w:r>
-        <w:rPr>
-          <w:rStyle w:val="KeywordTok"/>
-        </w:rPr>
-        <w:t xml:space="preserve">def</w:t>
-      </w:r>
-      <w:r>
-        <w:rPr>
-          <w:rStyle w:val="NormalTok"/>
-        </w:rPr>
-        <w:t xml:space="preserve"> </w:t>
-      </w:r>
-      <w:r>
-        <w:rPr>
-          <w:rStyle w:val="NormalTok"/>
-        </w:rPr>
-        <w:t xml:space="preserve">fmap(</w:t>
-      </w:r>
-      <w:r>
-        <w:rPr>
-          <w:rStyle w:val="VariableTok"/>
-        </w:rPr>
-        <w:t xml:space="preserve">self</w:t>
-      </w:r>
-      <w:r>
-        <w:rPr>
-          <w:rStyle w:val="NormalTok"/>
-        </w:rPr>
-        <w:t xml:space="preserve">, function):</w:t>
-      </w:r>
-      <w:r>
-        <w:br w:type="textWrapping"/>
-      </w:r>
-      <w:r>
-        <w:rPr>
-          <w:rStyle w:val="NormalTok"/>
-        </w:rPr>
-        <w:t xml:space="preserve">        </w:t>
-      </w:r>
-      <w:r>
-        <w:rPr>
-          <w:rStyle w:val="ControlFlowTok"/>
-        </w:rPr>
-        <w:t xml:space="preserve">if</w:t>
-      </w:r>
-      <w:r>
-        <w:rPr>
-          <w:rStyle w:val="NormalTok"/>
-        </w:rPr>
-        <w:t xml:space="preserve"> </w:t>
-      </w:r>
-      <w:r>
-        <w:rPr>
-          <w:rStyle w:val="VariableTok"/>
-        </w:rPr>
-        <w:t xml:space="preserve">self</w:t>
-      </w:r>
-      <w:r>
-        <w:rPr>
-          <w:rStyle w:val="NormalTok"/>
-        </w:rPr>
-        <w:t xml:space="preserve">.is_none():</w:t>
-      </w:r>
-      <w:r>
-        <w:br w:type="textWrapping"/>
-      </w:r>
-      <w:r>
-        <w:rPr>
-          <w:rStyle w:val="NormalTok"/>
-        </w:rPr>
-        <w:t xml:space="preserve">            </w:t>
-      </w:r>
-      <w:r>
-        <w:rPr>
-          <w:rStyle w:val="CommentTok"/>
-        </w:rPr>
-        <w:t xml:space="preserve"># self is an Option Monad</w:t>
-      </w:r>
-      <w:r>
-        <w:br w:type="textWrapping"/>
-      </w:r>
-      <w:r>
-        <w:rPr>
-          <w:rStyle w:val="NormalTok"/>
-        </w:rPr>
-        <w:t xml:space="preserve">            </w:t>
-      </w:r>
-      <w:r>
-        <w:rPr>
-          <w:rStyle w:val="ControlFlowTok"/>
-        </w:rPr>
-        <w:t xml:space="preserve">return</w:t>
-      </w:r>
-      <w:r>
-        <w:rPr>
-          <w:rStyle w:val="NormalTok"/>
-        </w:rPr>
-        <w:t xml:space="preserve"> </w:t>
-      </w:r>
-      <w:r>
-        <w:rPr>
-          <w:rStyle w:val="VariableTok"/>
-        </w:rPr>
-        <w:t xml:space="preserve">self</w:t>
-      </w:r>
-      <w:r>
-        <w:br w:type="textWrapping"/>
-      </w:r>
-      <w:r>
-        <w:br w:type="textWrapping"/>
-      </w:r>
-      <w:r>
-        <w:rPr>
-          <w:rStyle w:val="NormalTok"/>
-        </w:rPr>
-        <w:t xml:space="preserve">        </w:t>
-      </w:r>
-      <w:r>
-        <w:rPr>
-          <w:rStyle w:val="NormalTok"/>
-        </w:rPr>
-        <w:t xml:space="preserve">val </w:t>
-      </w:r>
-      <w:r>
-        <w:rPr>
-          <w:rStyle w:val="OperatorTok"/>
-        </w:rPr>
-        <w:t xml:space="preserve">=</w:t>
-      </w:r>
-      <w:r>
-        <w:rPr>
-          <w:rStyle w:val="NormalTok"/>
-        </w:rPr>
-        <w:t xml:space="preserve"> </w:t>
-      </w:r>
-      <w:r>
-        <w:rPr>
-          <w:rStyle w:val="VariableTok"/>
-        </w:rPr>
-        <w:t xml:space="preserve">self</w:t>
-      </w:r>
-      <w:r>
-        <w:rPr>
-          <w:rStyle w:val="NormalTok"/>
-        </w:rPr>
-        <w:t xml:space="preserve">.unwrap()</w:t>
-      </w:r>
-      <w:r>
-        <w:br w:type="textWrapping"/>
-      </w:r>
-      <w:r>
-        <w:rPr>
-          <w:rStyle w:val="NormalTok"/>
-        </w:rPr>
-        <w:t xml:space="preserve">        </w:t>
-      </w:r>
-      <w:r>
-        <w:rPr>
-          <w:rStyle w:val="CommentTok"/>
-        </w:rPr>
-        <w:t xml:space="preserve"># We create a new Monad here to surround the new value</w:t>
-      </w:r>
-      <w:r>
-        <w:br w:type="textWrapping"/>
-      </w:r>
-      <w:r>
-        <w:rPr>
-          <w:rStyle w:val="NormalTok"/>
-        </w:rPr>
-        <w:t xml:space="preserve">        </w:t>
-      </w:r>
-      <w:r>
-        <w:rPr>
-          <w:rStyle w:val="ControlFlowTok"/>
-        </w:rPr>
-        <w:t xml:space="preserve">return</w:t>
-      </w:r>
-      <w:r>
-        <w:rPr>
-          <w:rStyle w:val="NormalTok"/>
-        </w:rPr>
-        <w:t xml:space="preserve"> </w:t>
-      </w:r>
-      <w:r>
-        <w:rPr>
-          <w:rStyle w:val="NormalTok"/>
-        </w:rPr>
-        <w:t xml:space="preserve">Option.some(function(val))</w:t>
-      </w:r>
-      <w:r>
-        <w:br w:type="textWrapping"/>
-      </w:r>
-      <w:r>
-        <w:rPr>
-          <w:rStyle w:val="NormalTok"/>
-        </w:rPr>
-        <w:t xml:space="preserve">    </w:t>
-      </w:r>
-      <w:r>
-        <w:rPr>
-          <w:rStyle w:val="CommentTok"/>
-        </w:rPr>
-        <w:t xml:space="preserve"># fmap returns an Option Monad.</w:t>
+        <w:t xml:space="preserve"># Some('&lt;')</w:t>
       </w:r>
     </w:p>
     <w:p>
@@ -5439,16 +5276,19 @@
         <w:pStyle w:val="FirstParagraph"/>
       </w:pPr>
       <w:r>
+        <w:t xml:space="preserve">The above code is an example of chaining</w:t>
+      </w:r>
+      <w:r>
+        <w:t xml:space="preserve"> </w:t>
+      </w:r>
+      <w:r>
         <w:rPr>
           <w:rStyle w:val="VerbatimChar"/>
         </w:rPr>
         <w:t xml:space="preserve">fmap</w:t>
       </w:r>
       <w:r>
-        <w:t xml:space="preserve"> </w:t>
-      </w:r>
-      <w:r>
-        <w:t xml:space="preserve">does something similar to</w:t>
+        <w:t xml:space="preserve">; we start with some option value,</w:t>
       </w:r>
       <w:r>
         <w:t xml:space="preserve"> </w:t>
@@ -5457,10 +5297,10 @@
         <w:rPr>
           <w:rStyle w:val="VerbatimChar"/>
         </w:rPr>
-        <w:t xml:space="preserve">bind</w:t>
-      </w:r>
-      <w:r>
-        <w:t xml:space="preserve">; whereas the function passed to</w:t>
+        <w:t xml:space="preserve">Some(-62)</w:t>
+      </w:r>
+      <w:r>
+        <w:t xml:space="preserve">, and we</w:t>
       </w:r>
       <w:r>
         <w:t xml:space="preserve"> </w:t>
@@ -5469,13 +5309,13 @@
         <w:rPr>
           <w:rStyle w:val="VerbatimChar"/>
         </w:rPr>
-        <w:t xml:space="preserve">bind</w:t>
-      </w:r>
-      <w:r>
-        <w:t xml:space="preserve"> </w:t>
-      </w:r>
-      <w:r>
-        <w:t xml:space="preserve">might fail, and therefore return an Option Monad, a function passed to</w:t>
+        <w:t xml:space="preserve">fmap</w:t>
+      </w:r>
+      <w:r>
+        <w:t xml:space="preserve"> </w:t>
+      </w:r>
+      <w:r>
+        <w:t xml:space="preserve">the</w:t>
       </w:r>
       <w:r>
         <w:t xml:space="preserve"> </w:t>
@@ -5484,13 +5324,13 @@
         <w:rPr>
           <w:rStyle w:val="VerbatimChar"/>
         </w:rPr>
-        <w:t xml:space="preserve">fmap</w:t>
-      </w:r>
-      <w:r>
-        <w:t xml:space="preserve"> </w:t>
-      </w:r>
-      <w:r>
-        <w:t xml:space="preserve">will always succeed by definition, and therefore the return value needs to be wrapped in an Option Monad again.</w:t>
+        <w:t xml:space="preserve">abs</w:t>
+      </w:r>
+      <w:r>
+        <w:t xml:space="preserve"> </w:t>
+      </w:r>
+      <w:r>
+        <w:t xml:space="preserve">function, which computes the absolute values, and the</w:t>
       </w:r>
       <w:r>
         <w:t xml:space="preserve"> </w:t>
@@ -5499,13 +5339,13 @@
         <w:rPr>
           <w:rStyle w:val="VerbatimChar"/>
         </w:rPr>
-        <w:t xml:space="preserve">fmap</w:t>
-      </w:r>
-      <w:r>
-        <w:t xml:space="preserve"> </w:t>
-      </w:r>
-      <w:r>
-        <w:t xml:space="preserve">and</w:t>
+        <w:t xml:space="preserve">chr</w:t>
+      </w:r>
+      <w:r>
+        <w:t xml:space="preserve"> </w:t>
+      </w:r>
+      <w:r>
+        <w:t xml:space="preserve">function, which turns a number into its corresponding character. In this case,</w:t>
       </w:r>
       <w:r>
         <w:t xml:space="preserve"> </w:t>
@@ -5514,13 +5354,25 @@
         <w:rPr>
           <w:rStyle w:val="VerbatimChar"/>
         </w:rPr>
-        <w:t xml:space="preserve">bind</w:t>
-      </w:r>
-      <w:r>
-        <w:t xml:space="preserve"> </w:t>
-      </w:r>
-      <w:r>
-        <w:t xml:space="preserve">serve very similar purposes, but they are useful in different contexts.</w:t>
+        <w:t xml:space="preserve">62</w:t>
+      </w:r>
+      <w:r>
+        <w:t xml:space="preserve"> </w:t>
+      </w:r>
+      <w:r>
+        <w:t xml:space="preserve">corresponds to</w:t>
+      </w:r>
+      <w:r>
+        <w:t xml:space="preserve"> </w:t>
+      </w:r>
+      <w:r>
+        <w:rPr>
+          <w:rStyle w:val="VerbatimChar"/>
+        </w:rPr>
+        <w:t xml:space="preserve">'&lt;'</w:t>
+      </w:r>
+      <w:r>
+        <w:t xml:space="preserve">.</w:t>
       </w:r>
     </w:p>
     <w:p>
@@ -5528,7 +5380,7 @@
         <w:pStyle w:val="BodyText"/>
       </w:pPr>
       <w:r>
-        <w:t xml:space="preserve">So, with</w:t>
+        <w:t xml:space="preserve">At a higher level,</w:t>
       </w:r>
       <w:r>
         <w:t xml:space="preserve"> </w:t>
@@ -5543,7 +5395,7 @@
         <w:t xml:space="preserve"> </w:t>
       </w:r>
       <w:r>
-        <w:t xml:space="preserve">and</w:t>
+        <w:t xml:space="preserve">unwraps the value in our Monad, and passes that value through a function. However,</w:t>
       </w:r>
       <w:r>
         <w:t xml:space="preserve"> </w:t>
@@ -5552,13 +5404,76 @@
         <w:rPr>
           <w:rStyle w:val="VerbatimChar"/>
         </w:rPr>
-        <w:t xml:space="preserve">bind</w:t>
-      </w:r>
-      <w:r>
-        <w:t xml:space="preserve"> </w:t>
-      </w:r>
-      <w:r>
-        <w:t xml:space="preserve">in mind, let's consider the our code again.</w:t>
+        <w:t xml:space="preserve">fmap</w:t>
+      </w:r>
+      <w:r>
+        <w:t xml:space="preserve"> </w:t>
+      </w:r>
+      <w:r>
+        <w:t xml:space="preserve">does not do so blindly. It takes care to maintain all of the Monad's internal context for the value. In this case, that context is simple; all</w:t>
+      </w:r>
+      <w:r>
+        <w:t xml:space="preserve"> </w:t>
+      </w:r>
+      <w:r>
+        <w:rPr>
+          <w:rStyle w:val="VerbatimChar"/>
+        </w:rPr>
+        <w:t xml:space="preserve">fmap</w:t>
+      </w:r>
+      <w:r>
+        <w:t xml:space="preserve"> </w:t>
+      </w:r>
+      <w:r>
+        <w:t xml:space="preserve">has to do is return early with Nothing if the Monad</w:t>
+      </w:r>
+      <w:r>
+        <w:t xml:space="preserve"> </w:t>
+      </w:r>
+      <w:r>
+        <w:rPr>
+          <w:rStyle w:val="VerbatimChar"/>
+        </w:rPr>
+        <w:t xml:space="preserve">fmap</w:t>
+      </w:r>
+      <w:r>
+        <w:t xml:space="preserve"> </w:t>
+      </w:r>
+      <w:r>
+        <w:t xml:space="preserve">is called on is Nothing, and wrap the result of the function back into an Option Monad otherwise.</w:t>
+      </w:r>
+    </w:p>
+    <w:p>
+      <w:pPr>
+        <w:pStyle w:val="BodyText"/>
+      </w:pPr>
+      <w:r>
+        <w:t xml:space="preserve">However, we can't quite use this function to fix the problem we had earlier. Let's see what happens if we try to use</w:t>
+      </w:r>
+      <w:r>
+        <w:t xml:space="preserve"> </w:t>
+      </w:r>
+      <w:r>
+        <w:rPr>
+          <w:rStyle w:val="VerbatimChar"/>
+        </w:rPr>
+        <w:t xml:space="preserve">fmap</w:t>
+      </w:r>
+      <w:r>
+        <w:t xml:space="preserve"> </w:t>
+      </w:r>
+      <w:r>
+        <w:t xml:space="preserve">in that case:</w:t>
+      </w:r>
+    </w:p>
+    <w:p>
+      <w:pPr>
+        <w:pStyle w:val="Heading1"/>
+      </w:pPr>
+      <w:bookmarkStart w:id="31" w:name="aaah-izaak-uses-root-below-but-division-above"/>
+      <w:bookmarkEnd w:id="31"/>
+      <w:r>
+        <w:t xml:space="preserve">AAAH IZAAK USES ROOT BELOW BUT DIVISION ABOVE</w:t>
       </w:r>
     </w:p>
     <w:p>
@@ -5567,6 +5482,30 @@
       </w:pPr>
       <w:r>
         <w:rPr>
+          <w:rStyle w:val="ImportTok"/>
+        </w:rPr>
+        <w:t xml:space="preserve">import</w:t>
+      </w:r>
+      <w:r>
+        <w:rPr>
+          <w:rStyle w:val="NormalTok"/>
+        </w:rPr>
+        <w:t xml:space="preserve"> </w:t>
+      </w:r>
+      <w:r>
+        <w:rPr>
+          <w:rStyle w:val="NormalTok"/>
+        </w:rPr>
+        <w:t xml:space="preserve">math</w:t>
+      </w:r>
+      <w:r>
+        <w:br w:type="textWrapping"/>
+      </w:r>
+      <w:r>
+        <w:br w:type="textWrapping"/>
+      </w:r>
+      <w:r>
+        <w:rPr>
           <w:rStyle w:val="KeywordTok"/>
         </w:rPr>
         <w:t xml:space="preserve">def</w:t>
@@ -5581,7 +5520,7 @@
         <w:rPr>
           <w:rStyle w:val="NormalTok"/>
         </w:rPr>
-        <w:t xml:space="preserve">division(x, y):</w:t>
+        <w:t xml:space="preserve">root(x):</w:t>
       </w:r>
       <w:r>
         <w:br w:type="textWrapping"/>
@@ -5608,13 +5547,13 @@
         <w:rPr>
           <w:rStyle w:val="NormalTok"/>
         </w:rPr>
-        <w:t xml:space="preserve">y </w:t>
+        <w:t xml:space="preserve">x </w:t>
       </w:r>
       <w:r>
         <w:rPr>
           <w:rStyle w:val="OperatorTok"/>
         </w:rPr>
-        <w:t xml:space="preserve">==</w:t>
+        <w:t xml:space="preserve">&lt;</w:t>
       </w:r>
       <w:r>
         <w:rPr>
@@ -5686,25 +5625,178 @@
         <w:rPr>
           <w:rStyle w:val="NormalTok"/>
         </w:rPr>
-        <w:t xml:space="preserve">Option.some(x </w:t>
+        <w:t xml:space="preserve">Option.some(math.sqrt(x))</w:t>
+      </w:r>
+      <w:r>
+        <w:br w:type="textWrapping"/>
+      </w:r>
+      <w:r>
+        <w:br w:type="textWrapping"/>
+      </w:r>
+      <w:r>
+        <w:rPr>
+          <w:rStyle w:val="KeywordTok"/>
+        </w:rPr>
+        <w:t xml:space="preserve">def</w:t>
+      </w:r>
+      <w:r>
+        <w:rPr>
+          <w:rStyle w:val="NormalTok"/>
+        </w:rPr>
+        <w:t xml:space="preserve"> </w:t>
+      </w:r>
+      <w:r>
+        <w:rPr>
+          <w:rStyle w:val="NormalTok"/>
+        </w:rPr>
+        <w:t xml:space="preserve">index(ls, i):</w:t>
+      </w:r>
+      <w:r>
+        <w:br w:type="textWrapping"/>
+      </w:r>
+      <w:r>
+        <w:rPr>
+          <w:rStyle w:val="NormalTok"/>
+        </w:rPr>
+        <w:t xml:space="preserve">    </w:t>
+      </w:r>
+      <w:r>
+        <w:rPr>
+          <w:rStyle w:val="ControlFlowTok"/>
+        </w:rPr>
+        <w:t xml:space="preserve">if</w:t>
+      </w:r>
+      <w:r>
+        <w:rPr>
+          <w:rStyle w:val="NormalTok"/>
+        </w:rPr>
+        <w:t xml:space="preserve"> </w:t>
+      </w:r>
+      <w:r>
+        <w:rPr>
+          <w:rStyle w:val="NormalTok"/>
+        </w:rPr>
+        <w:t xml:space="preserve">i </w:t>
       </w:r>
       <w:r>
         <w:rPr>
           <w:rStyle w:val="OperatorTok"/>
         </w:rPr>
-        <w:t xml:space="preserve">/</w:t>
-      </w:r>
-      <w:r>
-        <w:rPr>
-          <w:rStyle w:val="NormalTok"/>
-        </w:rPr>
-        <w:t xml:space="preserve"> </w:t>
-      </w:r>
-      <w:r>
-        <w:rPr>
-          <w:rStyle w:val="NormalTok"/>
-        </w:rPr>
-        <w:t xml:space="preserve">y)</w:t>
+        <w:t xml:space="preserve">&lt;</w:t>
+      </w:r>
+      <w:r>
+        <w:rPr>
+          <w:rStyle w:val="NormalTok"/>
+        </w:rPr>
+        <w:t xml:space="preserve"> </w:t>
+      </w:r>
+      <w:r>
+        <w:rPr>
+          <w:rStyle w:val="DecValTok"/>
+        </w:rPr>
+        <w:t xml:space="preserve">0</w:t>
+      </w:r>
+      <w:r>
+        <w:rPr>
+          <w:rStyle w:val="NormalTok"/>
+        </w:rPr>
+        <w:t xml:space="preserve"> </w:t>
+      </w:r>
+      <w:r>
+        <w:rPr>
+          <w:rStyle w:val="OperatorTok"/>
+        </w:rPr>
+        <w:t xml:space="preserve">or</w:t>
+      </w:r>
+      <w:r>
+        <w:rPr>
+          <w:rStyle w:val="NormalTok"/>
+        </w:rPr>
+        <w:t xml:space="preserve"> </w:t>
+      </w:r>
+      <w:r>
+        <w:rPr>
+          <w:rStyle w:val="NormalTok"/>
+        </w:rPr>
+        <w:t xml:space="preserve">i </w:t>
+      </w:r>
+      <w:r>
+        <w:rPr>
+          <w:rStyle w:val="OperatorTok"/>
+        </w:rPr>
+        <w:t xml:space="preserve">&gt;=</w:t>
+      </w:r>
+      <w:r>
+        <w:rPr>
+          <w:rStyle w:val="NormalTok"/>
+        </w:rPr>
+        <w:t xml:space="preserve"> </w:t>
+      </w:r>
+      <w:r>
+        <w:rPr>
+          <w:rStyle w:val="BuiltInTok"/>
+        </w:rPr>
+        <w:t xml:space="preserve">len</w:t>
+      </w:r>
+      <w:r>
+        <w:rPr>
+          <w:rStyle w:val="NormalTok"/>
+        </w:rPr>
+        <w:t xml:space="preserve">(ls):</w:t>
+      </w:r>
+      <w:r>
+        <w:br w:type="textWrapping"/>
+      </w:r>
+      <w:r>
+        <w:rPr>
+          <w:rStyle w:val="NormalTok"/>
+        </w:rPr>
+        <w:t xml:space="preserve">        </w:t>
+      </w:r>
+      <w:r>
+        <w:rPr>
+          <w:rStyle w:val="ControlFlowTok"/>
+        </w:rPr>
+        <w:t xml:space="preserve">return</w:t>
+      </w:r>
+      <w:r>
+        <w:rPr>
+          <w:rStyle w:val="NormalTok"/>
+        </w:rPr>
+        <w:t xml:space="preserve"> </w:t>
+      </w:r>
+      <w:r>
+        <w:rPr>
+          <w:rStyle w:val="NormalTok"/>
+        </w:rPr>
+        <w:t xml:space="preserve">Option.none()</w:t>
+      </w:r>
+      <w:r>
+        <w:br w:type="textWrapping"/>
+      </w:r>
+      <w:r>
+        <w:rPr>
+          <w:rStyle w:val="NormalTok"/>
+        </w:rPr>
+        <w:t xml:space="preserve">    </w:t>
+      </w:r>
+      <w:r>
+        <w:rPr>
+          <w:rStyle w:val="ControlFlowTok"/>
+        </w:rPr>
+        <w:t xml:space="preserve">return</w:t>
+      </w:r>
+      <w:r>
+        <w:rPr>
+          <w:rStyle w:val="NormalTok"/>
+        </w:rPr>
+        <w:t xml:space="preserve"> </w:t>
+      </w:r>
+      <w:r>
+        <w:rPr>
+          <w:rStyle w:val="NormalTok"/>
+        </w:rPr>
+        <w:t xml:space="preserve">Option.some(ls[i])</w:t>
       </w:r>
       <w:r>
         <w:br w:type="textWrapping"/>
@@ -5728,7 +5820,7 @@
         <w:rPr>
           <w:rStyle w:val="NormalTok"/>
         </w:rPr>
-        <w:t xml:space="preserve">index(ls, i):</w:t>
+        <w:t xml:space="preserve">root_element(ls, i):</w:t>
       </w:r>
       <w:r>
         <w:br w:type="textWrapping"/>
@@ -5743,99 +5835,6 @@
         <w:rPr>
           <w:rStyle w:val="ControlFlowTok"/>
         </w:rPr>
-        <w:t xml:space="preserve">if</w:t>
-      </w:r>
-      <w:r>
-        <w:rPr>
-          <w:rStyle w:val="NormalTok"/>
-        </w:rPr>
-        <w:t xml:space="preserve"> </w:t>
-      </w:r>
-      <w:r>
-        <w:rPr>
-          <w:rStyle w:val="NormalTok"/>
-        </w:rPr>
-        <w:t xml:space="preserve">i </w:t>
-      </w:r>
-      <w:r>
-        <w:rPr>
-          <w:rStyle w:val="OperatorTok"/>
-        </w:rPr>
-        <w:t xml:space="preserve">&lt;</w:t>
-      </w:r>
-      <w:r>
-        <w:rPr>
-          <w:rStyle w:val="NormalTok"/>
-        </w:rPr>
-        <w:t xml:space="preserve"> </w:t>
-      </w:r>
-      <w:r>
-        <w:rPr>
-          <w:rStyle w:val="DecValTok"/>
-        </w:rPr>
-        <w:t xml:space="preserve">0</w:t>
-      </w:r>
-      <w:r>
-        <w:rPr>
-          <w:rStyle w:val="NormalTok"/>
-        </w:rPr>
-        <w:t xml:space="preserve"> </w:t>
-      </w:r>
-      <w:r>
-        <w:rPr>
-          <w:rStyle w:val="OperatorTok"/>
-        </w:rPr>
-        <w:t xml:space="preserve">or</w:t>
-      </w:r>
-      <w:r>
-        <w:rPr>
-          <w:rStyle w:val="NormalTok"/>
-        </w:rPr>
-        <w:t xml:space="preserve"> </w:t>
-      </w:r>
-      <w:r>
-        <w:rPr>
-          <w:rStyle w:val="NormalTok"/>
-        </w:rPr>
-        <w:t xml:space="preserve">i </w:t>
-      </w:r>
-      <w:r>
-        <w:rPr>
-          <w:rStyle w:val="OperatorTok"/>
-        </w:rPr>
-        <w:t xml:space="preserve">&gt;=</w:t>
-      </w:r>
-      <w:r>
-        <w:rPr>
-          <w:rStyle w:val="NormalTok"/>
-        </w:rPr>
-        <w:t xml:space="preserve"> </w:t>
-      </w:r>
-      <w:r>
-        <w:rPr>
-          <w:rStyle w:val="BuiltInTok"/>
-        </w:rPr>
-        <w:t xml:space="preserve">len</w:t>
-      </w:r>
-      <w:r>
-        <w:rPr>
-          <w:rStyle w:val="NormalTok"/>
-        </w:rPr>
-        <w:t xml:space="preserve">(ls):</w:t>
-      </w:r>
-      <w:r>
-        <w:br w:type="textWrapping"/>
-      </w:r>
-      <w:r>
-        <w:rPr>
-          <w:rStyle w:val="NormalTok"/>
-        </w:rPr>
-        <w:t xml:space="preserve">        </w:t>
-      </w:r>
-      <w:r>
-        <w:rPr>
-          <w:rStyle w:val="ControlFlowTok"/>
-        </w:rPr>
         <w:t xml:space="preserve">return</w:t>
       </w:r>
       <w:r>
@@ -5848,232 +5847,7 @@
         <w:rPr>
           <w:rStyle w:val="NormalTok"/>
         </w:rPr>
-        <w:t xml:space="preserve">Option.none()</w:t>
-      </w:r>
-      <w:r>
-        <w:br w:type="textWrapping"/>
-      </w:r>
-      <w:r>
-        <w:rPr>
-          <w:rStyle w:val="NormalTok"/>
-        </w:rPr>
-        <w:t xml:space="preserve">    </w:t>
-      </w:r>
-      <w:r>
-        <w:rPr>
-          <w:rStyle w:val="ControlFlowTok"/>
-        </w:rPr>
-        <w:t xml:space="preserve">return</w:t>
-      </w:r>
-      <w:r>
-        <w:rPr>
-          <w:rStyle w:val="NormalTok"/>
-        </w:rPr>
-        <w:t xml:space="preserve"> </w:t>
-      </w:r>
-      <w:r>
-        <w:rPr>
-          <w:rStyle w:val="NormalTok"/>
-        </w:rPr>
-        <w:t xml:space="preserve">Option.some(ls[i])</w:t>
-      </w:r>
-      <w:r>
-        <w:br w:type="textWrapping"/>
-      </w:r>
-      <w:r>
-        <w:br w:type="textWrapping"/>
-      </w:r>
-      <w:r>
-        <w:rPr>
-          <w:rStyle w:val="KeywordTok"/>
-        </w:rPr>
-        <w:t xml:space="preserve">def</w:t>
-      </w:r>
-      <w:r>
-        <w:rPr>
-          <w:rStyle w:val="NormalTok"/>
-        </w:rPr>
-        <w:t xml:space="preserve"> </w:t>
-      </w:r>
-      <w:r>
-        <w:rPr>
-          <w:rStyle w:val="NormalTok"/>
-        </w:rPr>
-        <w:t xml:space="preserve">divide_elements(ls, i1, i2):</w:t>
-      </w:r>
-      <w:r>
-        <w:br w:type="textWrapping"/>
-      </w:r>
-      <w:r>
-        <w:rPr>
-          <w:rStyle w:val="NormalTok"/>
-        </w:rPr>
-        <w:t xml:space="preserve">    </w:t>
-      </w:r>
-      <w:r>
-        <w:rPr>
-          <w:rStyle w:val="NormalTok"/>
-        </w:rPr>
-        <w:t xml:space="preserve">res1 </w:t>
-      </w:r>
-      <w:r>
-        <w:rPr>
-          <w:rStyle w:val="OperatorTok"/>
-        </w:rPr>
-        <w:t xml:space="preserve">=</w:t>
-      </w:r>
-      <w:r>
-        <w:rPr>
-          <w:rStyle w:val="NormalTok"/>
-        </w:rPr>
-        <w:t xml:space="preserve"> </w:t>
-      </w:r>
-      <w:r>
-        <w:rPr>
-          <w:rStyle w:val="NormalTok"/>
-        </w:rPr>
-        <w:t xml:space="preserve">index(ls, i1)</w:t>
-      </w:r>
-      <w:r>
-        <w:br w:type="textWrapping"/>
-      </w:r>
-      <w:r>
-        <w:rPr>
-          <w:rStyle w:val="NormalTok"/>
-        </w:rPr>
-        <w:t xml:space="preserve">    </w:t>
-      </w:r>
-      <w:r>
-        <w:rPr>
-          <w:rStyle w:val="NormalTok"/>
-        </w:rPr>
-        <w:t xml:space="preserve">res2 </w:t>
-      </w:r>
-      <w:r>
-        <w:rPr>
-          <w:rStyle w:val="OperatorTok"/>
-        </w:rPr>
-        <w:t xml:space="preserve">=</w:t>
-      </w:r>
-      <w:r>
-        <w:rPr>
-          <w:rStyle w:val="NormalTok"/>
-        </w:rPr>
-        <w:t xml:space="preserve"> </w:t>
-      </w:r>
-      <w:r>
-        <w:rPr>
-          <w:rStyle w:val="NormalTok"/>
-        </w:rPr>
-        <w:t xml:space="preserve">index(ls, i2)</w:t>
-      </w:r>
-      <w:r>
-        <w:br w:type="textWrapping"/>
-      </w:r>
-      <w:r>
-        <w:rPr>
-          <w:rStyle w:val="NormalTok"/>
-        </w:rPr>
-        <w:t xml:space="preserve">    </w:t>
-      </w:r>
-      <w:r>
-        <w:br w:type="textWrapping"/>
-      </w:r>
-      <w:r>
-        <w:rPr>
-          <w:rStyle w:val="NormalTok"/>
-        </w:rPr>
-        <w:t xml:space="preserve">    </w:t>
-      </w:r>
-      <w:r>
-        <w:rPr>
-          <w:rStyle w:val="NormalTok"/>
-        </w:rPr>
-        <w:t xml:space="preserve">partial </w:t>
-      </w:r>
-      <w:r>
-        <w:rPr>
-          <w:rStyle w:val="OperatorTok"/>
-        </w:rPr>
-        <w:t xml:space="preserve">=</w:t>
-      </w:r>
-      <w:r>
-        <w:rPr>
-          <w:rStyle w:val="NormalTok"/>
-        </w:rPr>
-        <w:t xml:space="preserve"> </w:t>
-      </w:r>
-      <w:r>
-        <w:rPr>
-          <w:rStyle w:val="KeywordTok"/>
-        </w:rPr>
-        <w:t xml:space="preserve">lambda</w:t>
-      </w:r>
-      <w:r>
-        <w:rPr>
-          <w:rStyle w:val="NormalTok"/>
-        </w:rPr>
-        <w:t xml:space="preserve"> </w:t>
-      </w:r>
-      <w:r>
-        <w:rPr>
-          <w:rStyle w:val="NormalTok"/>
-        </w:rPr>
-        <w:t xml:space="preserve">x: </w:t>
-      </w:r>
-      <w:r>
-        <w:rPr>
-          <w:rStyle w:val="KeywordTok"/>
-        </w:rPr>
-        <w:t xml:space="preserve">lambda</w:t>
-      </w:r>
-      <w:r>
-        <w:rPr>
-          <w:rStyle w:val="NormalTok"/>
-        </w:rPr>
-        <w:t xml:space="preserve"> </w:t>
-      </w:r>
-      <w:r>
-        <w:rPr>
-          <w:rStyle w:val="NormalTok"/>
-        </w:rPr>
-        <w:t xml:space="preserve">y: division(x,y)</w:t>
-      </w:r>
-      <w:r>
-        <w:br w:type="textWrapping"/>
-      </w:r>
-      <w:r>
-        <w:rPr>
-          <w:rStyle w:val="NormalTok"/>
-        </w:rPr>
-        <w:t xml:space="preserve">    </w:t>
-      </w:r>
-      <w:r>
-        <w:br w:type="textWrapping"/>
-      </w:r>
-      <w:r>
-        <w:rPr>
-          <w:rStyle w:val="NormalTok"/>
-        </w:rPr>
-        <w:t xml:space="preserve">    </w:t>
-      </w:r>
-      <w:r>
-        <w:rPr>
-          <w:rStyle w:val="ControlFlowTok"/>
-        </w:rPr>
-        <w:t xml:space="preserve">return</w:t>
-      </w:r>
-      <w:r>
-        <w:rPr>
-          <w:rStyle w:val="NormalTok"/>
-        </w:rPr>
-        <w:t xml:space="preserve"> </w:t>
-      </w:r>
-      <w:r>
-        <w:rPr>
-          <w:rStyle w:val="NormalTok"/>
-        </w:rPr>
-        <w:t xml:space="preserve">res2.bind(res1.bind(partial))</w:t>
+        <w:t xml:space="preserve">index(ls, i).fmap(root)</w:t>
       </w:r>
     </w:p>
     <w:p>
@@ -6081,31 +5855,7 @@
         <w:pStyle w:val="FirstParagraph"/>
       </w:pPr>
       <w:r>
-        <w:t xml:space="preserve">I have changed a few things, so go back and look at what I have done. There is this new line</w:t>
-      </w:r>
-      <w:r>
-        <w:t xml:space="preserve"> </w:t>
-      </w:r>
-      <w:r>
-        <w:rPr>
-          <w:rStyle w:val="VerbatimChar"/>
-        </w:rPr>
-        <w:t xml:space="preserve">partial = lambda x: lambda y: division(x,y)</w:t>
-      </w:r>
-      <w:r>
-        <w:t xml:space="preserve">. This is a way of defining an inline function in python; here, I have a function of x that returns a function of y, that itself returns</w:t>
-      </w:r>
-      <w:r>
-        <w:t xml:space="preserve"> </w:t>
-      </w:r>
-      <w:r>
-        <w:rPr>
-          <w:rStyle w:val="VerbatimChar"/>
-        </w:rPr>
-        <w:t xml:space="preserve">division(x,y)</w:t>
-      </w:r>
-      <w:r>
-        <w:t xml:space="preserve">. This makes it so that instead of calling this function with two arguments, I instead call it with one argument twice. Here's an example of using a similar lambda function:</w:t>
+        <w:t xml:space="preserve">This looks a lot nicer, but it doesn't quite work. We no longer have to do any manual unwrapping, but if we run this, we get a weird result:</w:t>
       </w:r>
     </w:p>
     <w:p>
@@ -6116,108 +5866,54 @@
         <w:rPr>
           <w:rStyle w:val="NormalTok"/>
         </w:rPr>
-        <w:t xml:space="preserve">partial </w:t>
-      </w:r>
-      <w:r>
-        <w:rPr>
-          <w:rStyle w:val="OperatorTok"/>
-        </w:rPr>
-        <w:t xml:space="preserve">=</w:t>
-      </w:r>
-      <w:r>
-        <w:rPr>
-          <w:rStyle w:val="NormalTok"/>
-        </w:rPr>
-        <w:t xml:space="preserve"> </w:t>
-      </w:r>
-      <w:r>
-        <w:rPr>
-          <w:rStyle w:val="KeywordTok"/>
-        </w:rPr>
-        <w:t xml:space="preserve">lambda</w:t>
-      </w:r>
-      <w:r>
-        <w:rPr>
-          <w:rStyle w:val="NormalTok"/>
-        </w:rPr>
-        <w:t xml:space="preserve"> </w:t>
-      </w:r>
-      <w:r>
-        <w:rPr>
-          <w:rStyle w:val="NormalTok"/>
-        </w:rPr>
-        <w:t xml:space="preserve">x: </w:t>
-      </w:r>
-      <w:r>
-        <w:rPr>
-          <w:rStyle w:val="KeywordTok"/>
-        </w:rPr>
-        <w:t xml:space="preserve">lambda</w:t>
-      </w:r>
-      <w:r>
-        <w:rPr>
-          <w:rStyle w:val="NormalTok"/>
-        </w:rPr>
-        <w:t xml:space="preserve"> </w:t>
-      </w:r>
-      <w:r>
-        <w:rPr>
-          <w:rStyle w:val="NormalTok"/>
-        </w:rPr>
-        <w:t xml:space="preserve">y: x</w:t>
-      </w:r>
-      <w:r>
-        <w:rPr>
-          <w:rStyle w:val="OperatorTok"/>
-        </w:rPr>
-        <w:t xml:space="preserve">/</w:t>
-      </w:r>
-      <w:r>
-        <w:rPr>
-          <w:rStyle w:val="NormalTok"/>
-        </w:rPr>
-        <w:t xml:space="preserve">y</w:t>
-      </w:r>
-      <w:r>
-        <w:br w:type="textWrapping"/>
-      </w:r>
-      <w:r>
-        <w:br w:type="textWrapping"/>
-      </w:r>
-      <w:r>
-        <w:rPr>
-          <w:rStyle w:val="NormalTok"/>
-        </w:rPr>
-        <w:t xml:space="preserve">two_over </w:t>
-      </w:r>
-      <w:r>
-        <w:rPr>
-          <w:rStyle w:val="OperatorTok"/>
-        </w:rPr>
-        <w:t xml:space="preserve">=</w:t>
-      </w:r>
-      <w:r>
-        <w:rPr>
-          <w:rStyle w:val="NormalTok"/>
-        </w:rPr>
-        <w:t xml:space="preserve"> </w:t>
-      </w:r>
-      <w:r>
-        <w:rPr>
-          <w:rStyle w:val="NormalTok"/>
-        </w:rPr>
-        <w:t xml:space="preserve">partial(</w:t>
+        <w:t xml:space="preserve">root_element([</w:t>
       </w:r>
       <w:r>
         <w:rPr>
           <w:rStyle w:val="DecValTok"/>
         </w:rPr>
+        <w:t xml:space="preserve">1</w:t>
+      </w:r>
+      <w:r>
+        <w:rPr>
+          <w:rStyle w:val="NormalTok"/>
+        </w:rPr>
+        <w:t xml:space="preserve">,</w:t>
+      </w:r>
+      <w:r>
+        <w:rPr>
+          <w:rStyle w:val="DecValTok"/>
+        </w:rPr>
         <w:t xml:space="preserve">2</w:t>
       </w:r>
       <w:r>
         <w:rPr>
           <w:rStyle w:val="NormalTok"/>
         </w:rPr>
+        <w:t xml:space="preserve">,</w:t>
+      </w:r>
+      <w:r>
+        <w:rPr>
+          <w:rStyle w:val="DecValTok"/>
+        </w:rPr>
+        <w:t xml:space="preserve">3</w:t>
+      </w:r>
+      <w:r>
+        <w:rPr>
+          <w:rStyle w:val="NormalTok"/>
+        </w:rPr>
+        <w:t xml:space="preserve">],</w:t>
+      </w:r>
+      <w:r>
+        <w:rPr>
+          <w:rStyle w:val="DecValTok"/>
+        </w:rPr>
+        <w:t xml:space="preserve">1</w:t>
+      </w:r>
+      <w:r>
+        <w:rPr>
+          <w:rStyle w:val="NormalTok"/>
+        </w:rPr>
         <w:t xml:space="preserve">)</w:t>
       </w:r>
       <w:r>
@@ -6225,165 +5921,9 @@
       </w:r>
       <w:r>
         <w:rPr>
-          <w:rStyle w:val="NormalTok"/>
-        </w:rPr>
-        <w:t xml:space="preserve">two_over(</w:t>
-      </w:r>
-      <w:r>
-        <w:rPr>
-          <w:rStyle w:val="DecValTok"/>
-        </w:rPr>
-        <w:t xml:space="preserve">3</w:t>
-      </w:r>
-      <w:r>
-        <w:rPr>
-          <w:rStyle w:val="NormalTok"/>
-        </w:rPr>
-        <w:t xml:space="preserve">) </w:t>
-      </w:r>
-      <w:r>
-        <w:rPr>
           <w:rStyle w:val="CommentTok"/>
         </w:rPr>
-        <w:t xml:space="preserve"># same as 2 / 3</w:t>
-      </w:r>
-      <w:r>
-        <w:br w:type="textWrapping"/>
-      </w:r>
-      <w:r>
-        <w:rPr>
-          <w:rStyle w:val="NormalTok"/>
-        </w:rPr>
-        <w:t xml:space="preserve">two_over(</w:t>
-      </w:r>
-      <w:r>
-        <w:rPr>
-          <w:rStyle w:val="DecValTok"/>
-        </w:rPr>
-        <w:t xml:space="preserve">5</w:t>
-      </w:r>
-      <w:r>
-        <w:rPr>
-          <w:rStyle w:val="NormalTok"/>
-        </w:rPr>
-        <w:t xml:space="preserve">) </w:t>
-      </w:r>
-      <w:r>
-        <w:rPr>
-          <w:rStyle w:val="CommentTok"/>
-        </w:rPr>
-        <w:t xml:space="preserve"># same as 2 / 5</w:t>
-      </w:r>
-      <w:r>
-        <w:br w:type="textWrapping"/>
-      </w:r>
-      <w:r>
-        <w:br w:type="textWrapping"/>
-      </w:r>
-      <w:r>
-        <w:rPr>
-          <w:rStyle w:val="NormalTok"/>
-        </w:rPr>
-        <w:t xml:space="preserve">ten_over </w:t>
-      </w:r>
-      <w:r>
-        <w:rPr>
-          <w:rStyle w:val="OperatorTok"/>
-        </w:rPr>
-        <w:t xml:space="preserve">=</w:t>
-      </w:r>
-      <w:r>
-        <w:rPr>
-          <w:rStyle w:val="NormalTok"/>
-        </w:rPr>
-        <w:t xml:space="preserve"> </w:t>
-      </w:r>
-      <w:r>
-        <w:rPr>
-          <w:rStyle w:val="NormalTok"/>
-        </w:rPr>
-        <w:t xml:space="preserve">partial(</w:t>
-      </w:r>
-      <w:r>
-        <w:rPr>
-          <w:rStyle w:val="DecValTok"/>
-        </w:rPr>
-        <w:t xml:space="preserve">10</w:t>
-      </w:r>
-      <w:r>
-        <w:rPr>
-          <w:rStyle w:val="NormalTok"/>
-        </w:rPr>
-        <w:t xml:space="preserve">)</w:t>
-      </w:r>
-      <w:r>
-        <w:br w:type="textWrapping"/>
-      </w:r>
-      <w:r>
-        <w:rPr>
-          <w:rStyle w:val="NormalTok"/>
-        </w:rPr>
-        <w:t xml:space="preserve">ten_over(</w:t>
-      </w:r>
-      <w:r>
-        <w:rPr>
-          <w:rStyle w:val="DecValTok"/>
-        </w:rPr>
-        <w:t xml:space="preserve">50</w:t>
-      </w:r>
-      <w:r>
-        <w:rPr>
-          <w:rStyle w:val="NormalTok"/>
-        </w:rPr>
-        <w:t xml:space="preserve">) </w:t>
-      </w:r>
-      <w:r>
-        <w:rPr>
-          <w:rStyle w:val="CommentTok"/>
-        </w:rPr>
-        <w:t xml:space="preserve"># same as 10 / 50</w:t>
-      </w:r>
-      <w:r>
-        <w:br w:type="textWrapping"/>
-      </w:r>
-      <w:r>
-        <w:br w:type="textWrapping"/>
-      </w:r>
-      <w:r>
-        <w:rPr>
-          <w:rStyle w:val="NormalTok"/>
-        </w:rPr>
-        <w:t xml:space="preserve">partial(</w:t>
-      </w:r>
-      <w:r>
-        <w:rPr>
-          <w:rStyle w:val="DecValTok"/>
-        </w:rPr>
-        <w:t xml:space="preserve">3</w:t>
-      </w:r>
-      <w:r>
-        <w:rPr>
-          <w:rStyle w:val="NormalTok"/>
-        </w:rPr>
-        <w:t xml:space="preserve">)(</w:t>
-      </w:r>
-      <w:r>
-        <w:rPr>
-          <w:rStyle w:val="DecValTok"/>
-        </w:rPr>
-        <w:t xml:space="preserve">4</w:t>
-      </w:r>
-      <w:r>
-        <w:rPr>
-          <w:rStyle w:val="NormalTok"/>
-        </w:rPr>
-        <w:t xml:space="preserve">) </w:t>
-      </w:r>
-      <w:r>
-        <w:rPr>
-          <w:rStyle w:val="CommentTok"/>
-        </w:rPr>
-        <w:t xml:space="preserve"># same as 3 / 4</w:t>
+        <w:t xml:space="preserve"># Some(Some(1.4142135623730951))</w:t>
       </w:r>
     </w:p>
     <w:p>
@@ -6391,7 +5931,7 @@
         <w:pStyle w:val="FirstParagraph"/>
       </w:pPr>
       <w:r>
-        <w:t xml:space="preserve">What I do on the return statement line is I use bind to apply the function to these arguments; the function</w:t>
+        <w:t xml:space="preserve">Instead of having what we want, which is</w:t>
       </w:r>
       <w:r>
         <w:t xml:space="preserve"> </w:t>
@@ -6400,13 +5940,10 @@
         <w:rPr>
           <w:rStyle w:val="VerbatimChar"/>
         </w:rPr>
-        <w:t xml:space="preserve">division</w:t>
-      </w:r>
-      <w:r>
-        <w:t xml:space="preserve"> </w:t>
-      </w:r>
-      <w:r>
-        <w:t xml:space="preserve">will fail drastically if it gets an Option Monad in as an argument; it would fail on the comparison to zero and it would also fail on trying to divide two Option Monads. By using</w:t>
+        <w:t xml:space="preserve">Some(1.4142135623730951)</w:t>
+      </w:r>
+      <w:r>
+        <w:t xml:space="preserve">, we have our value wrapped in an extra Monadic layer. This is because our</w:t>
       </w:r>
       <w:r>
         <w:t xml:space="preserve"> </w:t>
@@ -6415,25 +5952,762 @@
         <w:rPr>
           <w:rStyle w:val="VerbatimChar"/>
         </w:rPr>
+        <w:t xml:space="preserve">root</w:t>
+      </w:r>
+      <w:r>
+        <w:t xml:space="preserve"> </w:t>
+      </w:r>
+      <w:r>
+        <w:t xml:space="preserve">function returns a Monad, and</w:t>
+      </w:r>
+      <w:r>
+        <w:t xml:space="preserve"> </w:t>
+      </w:r>
+      <w:r>
+        <w:rPr>
+          <w:rStyle w:val="VerbatimChar"/>
+        </w:rPr>
+        <w:t xml:space="preserve">fmap</w:t>
+      </w:r>
+      <w:r>
+        <w:t xml:space="preserve"> </w:t>
+      </w:r>
+      <w:r>
+        <w:t xml:space="preserve">wraps the result of</w:t>
+      </w:r>
+      <w:r>
+        <w:t xml:space="preserve"> </w:t>
+      </w:r>
+      <w:r>
+        <w:rPr>
+          <w:rStyle w:val="VerbatimChar"/>
+        </w:rPr>
+        <w:t xml:space="preserve">root</w:t>
+      </w:r>
+      <w:r>
+        <w:t xml:space="preserve"> </w:t>
+      </w:r>
+      <w:r>
+        <w:t xml:space="preserve">in a Monad. This is an annoying problem, and we can write a function to flatten it if we want, but instead, we usually write another function;</w:t>
+      </w:r>
+      <w:r>
+        <w:t xml:space="preserve"> </w:t>
+      </w:r>
+      <w:r>
+        <w:rPr>
+          <w:rStyle w:val="VerbatimChar"/>
+        </w:rPr>
         <w:t xml:space="preserve">bind</w:t>
       </w:r>
       <w:r>
-        <w:t xml:space="preserve">, I am telling the Options to apply the function to themselves if they have a value, or returning Nothing if they don't have a value. This wraps the error handling into the data structure that represents errors without me having to ever write an explicit</w:t>
-      </w:r>
-      <w:r>
-        <w:t xml:space="preserve"> </w:t>
-      </w:r>
+        <w:t xml:space="preserve">.</w:t>
+      </w:r>
+    </w:p>
+    <w:p>
+      <w:pPr>
+        <w:pStyle w:val="SourceCode"/>
+      </w:pPr>
+      <w:r>
+        <w:rPr>
+          <w:rStyle w:val="NormalTok"/>
+        </w:rPr>
+        <w:t xml:space="preserve">    </w:t>
+      </w:r>
+      <w:r>
+        <w:rPr>
+          <w:rStyle w:val="CommentTok"/>
+        </w:rPr>
+        <w:t xml:space="preserve"># function returns an Option Monad</w:t>
+      </w:r>
+      <w:r>
+        <w:br w:type="textWrapping"/>
+      </w:r>
+      <w:r>
+        <w:rPr>
+          <w:rStyle w:val="NormalTok"/>
+        </w:rPr>
+        <w:t xml:space="preserve">    </w:t>
+      </w:r>
+      <w:r>
+        <w:rPr>
+          <w:rStyle w:val="KeywordTok"/>
+        </w:rPr>
+        <w:t xml:space="preserve">def</w:t>
+      </w:r>
+      <w:r>
+        <w:rPr>
+          <w:rStyle w:val="NormalTok"/>
+        </w:rPr>
+        <w:t xml:space="preserve"> </w:t>
+      </w:r>
+      <w:r>
+        <w:rPr>
+          <w:rStyle w:val="NormalTok"/>
+        </w:rPr>
+        <w:t xml:space="preserve">bind(</w:t>
+      </w:r>
+      <w:r>
+        <w:rPr>
+          <w:rStyle w:val="VariableTok"/>
+        </w:rPr>
+        <w:t xml:space="preserve">self</w:t>
+      </w:r>
+      <w:r>
+        <w:rPr>
+          <w:rStyle w:val="NormalTok"/>
+        </w:rPr>
+        <w:t xml:space="preserve">, function):</w:t>
+      </w:r>
+      <w:r>
+        <w:br w:type="textWrapping"/>
+      </w:r>
+      <w:r>
+        <w:rPr>
+          <w:rStyle w:val="NormalTok"/>
+        </w:rPr>
+        <w:t xml:space="preserve">        </w:t>
+      </w:r>
+      <w:r>
+        <w:rPr>
+          <w:rStyle w:val="ControlFlowTok"/>
+        </w:rPr>
+        <w:t xml:space="preserve">if</w:t>
+      </w:r>
+      <w:r>
+        <w:rPr>
+          <w:rStyle w:val="NormalTok"/>
+        </w:rPr>
+        <w:t xml:space="preserve"> </w:t>
+      </w:r>
+      <w:r>
+        <w:rPr>
+          <w:rStyle w:val="VariableTok"/>
+        </w:rPr>
+        <w:t xml:space="preserve">self</w:t>
+      </w:r>
+      <w:r>
+        <w:rPr>
+          <w:rStyle w:val="NormalTok"/>
+        </w:rPr>
+        <w:t xml:space="preserve">.is_none():</w:t>
+      </w:r>
+      <w:r>
+        <w:br w:type="textWrapping"/>
+      </w:r>
+      <w:r>
+        <w:rPr>
+          <w:rStyle w:val="NormalTok"/>
+        </w:rPr>
+        <w:t xml:space="preserve">            </w:t>
+      </w:r>
+      <w:r>
+        <w:rPr>
+          <w:rStyle w:val="CommentTok"/>
+        </w:rPr>
+        <w:t xml:space="preserve"># self is an Option Monad</w:t>
+      </w:r>
+      <w:r>
+        <w:br w:type="textWrapping"/>
+      </w:r>
+      <w:r>
+        <w:rPr>
+          <w:rStyle w:val="NormalTok"/>
+        </w:rPr>
+        <w:t xml:space="preserve">            </w:t>
+      </w:r>
+      <w:r>
+        <w:rPr>
+          <w:rStyle w:val="ControlFlowTok"/>
+        </w:rPr>
+        <w:t xml:space="preserve">return</w:t>
+      </w:r>
+      <w:r>
+        <w:rPr>
+          <w:rStyle w:val="NormalTok"/>
+        </w:rPr>
+        <w:t xml:space="preserve"> </w:t>
+      </w:r>
+      <w:r>
+        <w:rPr>
+          <w:rStyle w:val="VariableTok"/>
+        </w:rPr>
+        <w:t xml:space="preserve">self</w:t>
+      </w:r>
+      <w:r>
+        <w:br w:type="textWrapping"/>
+      </w:r>
+      <w:r>
+        <w:rPr>
+          <w:rStyle w:val="NormalTok"/>
+        </w:rPr>
+        <w:t xml:space="preserve">        </w:t>
+      </w:r>
+      <w:r>
+        <w:br w:type="textWrapping"/>
+      </w:r>
+      <w:r>
+        <w:rPr>
+          <w:rStyle w:val="NormalTok"/>
+        </w:rPr>
+        <w:t xml:space="preserve">        </w:t>
+      </w:r>
+      <w:r>
+        <w:rPr>
+          <w:rStyle w:val="NormalTok"/>
+        </w:rPr>
+        <w:t xml:space="preserve">val </w:t>
+      </w:r>
+      <w:r>
+        <w:rPr>
+          <w:rStyle w:val="OperatorTok"/>
+        </w:rPr>
+        <w:t xml:space="preserve">=</w:t>
+      </w:r>
+      <w:r>
+        <w:rPr>
+          <w:rStyle w:val="NormalTok"/>
+        </w:rPr>
+        <w:t xml:space="preserve"> </w:t>
+      </w:r>
+      <w:r>
+        <w:rPr>
+          <w:rStyle w:val="VariableTok"/>
+        </w:rPr>
+        <w:t xml:space="preserve">self</w:t>
+      </w:r>
+      <w:r>
+        <w:rPr>
+          <w:rStyle w:val="NormalTok"/>
+        </w:rPr>
+        <w:t xml:space="preserve">.unwrap()</w:t>
+      </w:r>
+      <w:r>
+        <w:br w:type="textWrapping"/>
+      </w:r>
+      <w:r>
+        <w:rPr>
+          <w:rStyle w:val="NormalTok"/>
+        </w:rPr>
+        <w:t xml:space="preserve">        </w:t>
+      </w:r>
+      <w:r>
+        <w:rPr>
+          <w:rStyle w:val="CommentTok"/>
+        </w:rPr>
+        <w:t xml:space="preserve"># function returns an Option Monad</w:t>
+      </w:r>
+      <w:r>
+        <w:br w:type="textWrapping"/>
+      </w:r>
+      <w:r>
+        <w:rPr>
+          <w:rStyle w:val="NormalTok"/>
+        </w:rPr>
+        <w:t xml:space="preserve">        </w:t>
+      </w:r>
+      <w:r>
+        <w:rPr>
+          <w:rStyle w:val="ControlFlowTok"/>
+        </w:rPr>
+        <w:t xml:space="preserve">return</w:t>
+      </w:r>
+      <w:r>
+        <w:rPr>
+          <w:rStyle w:val="NormalTok"/>
+        </w:rPr>
+        <w:t xml:space="preserve"> </w:t>
+      </w:r>
+      <w:r>
+        <w:rPr>
+          <w:rStyle w:val="NormalTok"/>
+        </w:rPr>
+        <w:t xml:space="preserve">function(val)</w:t>
+      </w:r>
+      <w:r>
+        <w:br w:type="textWrapping"/>
+      </w:r>
+      <w:r>
+        <w:rPr>
+          <w:rStyle w:val="NormalTok"/>
+        </w:rPr>
+        <w:t xml:space="preserve">    </w:t>
+      </w:r>
+      <w:r>
+        <w:rPr>
+          <w:rStyle w:val="CommentTok"/>
+        </w:rPr>
+        <w:t xml:space="preserve"># bind returns an Option Monad.</w:t>
+      </w:r>
+    </w:p>
+    <w:p>
+      <w:pPr>
+        <w:pStyle w:val="FirstParagraph"/>
+      </w:pPr>
       <w:r>
         <w:rPr>
           <w:rStyle w:val="VerbatimChar"/>
         </w:rPr>
-        <w:t xml:space="preserve">if x.is_some():</w:t>
-      </w:r>
-      <w:r>
-        <w:t xml:space="preserve"> </w:t>
-      </w:r>
-      <w:r>
-        <w:t xml:space="preserve">check.</w:t>
+        <w:t xml:space="preserve">bind</w:t>
+      </w:r>
+      <w:r>
+        <w:t xml:space="preserve"> </w:t>
+      </w:r>
+      <w:r>
+        <w:t xml:space="preserve">does essentially the same thing as</w:t>
+      </w:r>
+      <w:r>
+        <w:t xml:space="preserve"> </w:t>
+      </w:r>
+      <w:r>
+        <w:rPr>
+          <w:rStyle w:val="VerbatimChar"/>
+        </w:rPr>
+        <w:t xml:space="preserve">fmap</w:t>
+      </w:r>
+      <w:r>
+        <w:t xml:space="preserve">, but we expect that the function we pass to</w:t>
+      </w:r>
+      <w:r>
+        <w:t xml:space="preserve"> </w:t>
+      </w:r>
+      <w:r>
+        <w:rPr>
+          <w:rStyle w:val="VerbatimChar"/>
+        </w:rPr>
+        <w:t xml:space="preserve">bind</w:t>
+      </w:r>
+      <w:r>
+        <w:t xml:space="preserve"> </w:t>
+      </w:r>
+      <w:r>
+        <w:t xml:space="preserve">to be a monadic function; it needs to return a Monad. If we do this, we can use</w:t>
+      </w:r>
+      <w:r>
+        <w:t xml:space="preserve"> </w:t>
+      </w:r>
+      <w:r>
+        <w:rPr>
+          <w:rStyle w:val="VerbatimChar"/>
+        </w:rPr>
+        <w:t xml:space="preserve">bind</w:t>
+      </w:r>
+      <w:r>
+        <w:t xml:space="preserve"> </w:t>
+      </w:r>
+      <w:r>
+        <w:t xml:space="preserve">and</w:t>
+      </w:r>
+      <w:r>
+        <w:t xml:space="preserve"> </w:t>
+      </w:r>
+      <w:r>
+        <w:rPr>
+          <w:rStyle w:val="VerbatimChar"/>
+        </w:rPr>
+        <w:t xml:space="preserve">fmap</w:t>
+      </w:r>
+      <w:r>
+        <w:t xml:space="preserve"> </w:t>
+      </w:r>
+      <w:r>
+        <w:t xml:space="preserve">to chain function application on an Option Monad, and we can rewrite our above code again.</w:t>
+      </w:r>
+    </w:p>
+    <w:p>
+      <w:pPr>
+        <w:pStyle w:val="SourceCode"/>
+      </w:pPr>
+      <w:r>
+        <w:rPr>
+          <w:rStyle w:val="ImportTok"/>
+        </w:rPr>
+        <w:t xml:space="preserve">import</w:t>
+      </w:r>
+      <w:r>
+        <w:rPr>
+          <w:rStyle w:val="NormalTok"/>
+        </w:rPr>
+        <w:t xml:space="preserve"> </w:t>
+      </w:r>
+      <w:r>
+        <w:rPr>
+          <w:rStyle w:val="NormalTok"/>
+        </w:rPr>
+        <w:t xml:space="preserve">math</w:t>
+      </w:r>
+      <w:r>
+        <w:br w:type="textWrapping"/>
+      </w:r>
+      <w:r>
+        <w:br w:type="textWrapping"/>
+      </w:r>
+      <w:r>
+        <w:rPr>
+          <w:rStyle w:val="KeywordTok"/>
+        </w:rPr>
+        <w:t xml:space="preserve">def</w:t>
+      </w:r>
+      <w:r>
+        <w:rPr>
+          <w:rStyle w:val="NormalTok"/>
+        </w:rPr>
+        <w:t xml:space="preserve"> </w:t>
+      </w:r>
+      <w:r>
+        <w:rPr>
+          <w:rStyle w:val="NormalTok"/>
+        </w:rPr>
+        <w:t xml:space="preserve">root(x):</w:t>
+      </w:r>
+      <w:r>
+        <w:br w:type="textWrapping"/>
+      </w:r>
+      <w:r>
+        <w:rPr>
+          <w:rStyle w:val="NormalTok"/>
+        </w:rPr>
+        <w:t xml:space="preserve">    </w:t>
+      </w:r>
+      <w:r>
+        <w:rPr>
+          <w:rStyle w:val="ControlFlowTok"/>
+        </w:rPr>
+        <w:t xml:space="preserve">if</w:t>
+      </w:r>
+      <w:r>
+        <w:rPr>
+          <w:rStyle w:val="NormalTok"/>
+        </w:rPr>
+        <w:t xml:space="preserve"> </w:t>
+      </w:r>
+      <w:r>
+        <w:rPr>
+          <w:rStyle w:val="NormalTok"/>
+        </w:rPr>
+        <w:t xml:space="preserve">x </w:t>
+      </w:r>
+      <w:r>
+        <w:rPr>
+          <w:rStyle w:val="OperatorTok"/>
+        </w:rPr>
+        <w:t xml:space="preserve">&lt;</w:t>
+      </w:r>
+      <w:r>
+        <w:rPr>
+          <w:rStyle w:val="NormalTok"/>
+        </w:rPr>
+        <w:t xml:space="preserve"> </w:t>
+      </w:r>
+      <w:r>
+        <w:rPr>
+          <w:rStyle w:val="DecValTok"/>
+        </w:rPr>
+        <w:t xml:space="preserve">0</w:t>
+      </w:r>
+      <w:r>
+        <w:rPr>
+          <w:rStyle w:val="NormalTok"/>
+        </w:rPr>
+        <w:t xml:space="preserve">:</w:t>
+      </w:r>
+      <w:r>
+        <w:br w:type="textWrapping"/>
+      </w:r>
+      <w:r>
+        <w:rPr>
+          <w:rStyle w:val="NormalTok"/>
+        </w:rPr>
+        <w:t xml:space="preserve">        </w:t>
+      </w:r>
+      <w:r>
+        <w:rPr>
+          <w:rStyle w:val="ControlFlowTok"/>
+        </w:rPr>
+        <w:t xml:space="preserve">return</w:t>
+      </w:r>
+      <w:r>
+        <w:rPr>
+          <w:rStyle w:val="NormalTok"/>
+        </w:rPr>
+        <w:t xml:space="preserve"> </w:t>
+      </w:r>
+      <w:r>
+        <w:rPr>
+          <w:rStyle w:val="NormalTok"/>
+        </w:rPr>
+        <w:t xml:space="preserve">Option.none()</w:t>
+      </w:r>
+      <w:r>
+        <w:br w:type="textWrapping"/>
+      </w:r>
+      <w:r>
+        <w:rPr>
+          <w:rStyle w:val="NormalTok"/>
+        </w:rPr>
+        <w:t xml:space="preserve">    </w:t>
+      </w:r>
+      <w:r>
+        <w:rPr>
+          <w:rStyle w:val="ControlFlowTok"/>
+        </w:rPr>
+        <w:t xml:space="preserve">return</w:t>
+      </w:r>
+      <w:r>
+        <w:rPr>
+          <w:rStyle w:val="NormalTok"/>
+        </w:rPr>
+        <w:t xml:space="preserve"> </w:t>
+      </w:r>
+      <w:r>
+        <w:rPr>
+          <w:rStyle w:val="NormalTok"/>
+        </w:rPr>
+        <w:t xml:space="preserve">Option.some(math.sqrt(x))</w:t>
+      </w:r>
+      <w:r>
+        <w:br w:type="textWrapping"/>
+      </w:r>
+      <w:r>
+        <w:br w:type="textWrapping"/>
+      </w:r>
+      <w:r>
+        <w:rPr>
+          <w:rStyle w:val="KeywordTok"/>
+        </w:rPr>
+        <w:t xml:space="preserve">def</w:t>
+      </w:r>
+      <w:r>
+        <w:rPr>
+          <w:rStyle w:val="NormalTok"/>
+        </w:rPr>
+        <w:t xml:space="preserve"> </w:t>
+      </w:r>
+      <w:r>
+        <w:rPr>
+          <w:rStyle w:val="NormalTok"/>
+        </w:rPr>
+        <w:t xml:space="preserve">index(ls, i):</w:t>
+      </w:r>
+      <w:r>
+        <w:br w:type="textWrapping"/>
+      </w:r>
+      <w:r>
+        <w:rPr>
+          <w:rStyle w:val="NormalTok"/>
+        </w:rPr>
+        <w:t xml:space="preserve">    </w:t>
+      </w:r>
+      <w:r>
+        <w:rPr>
+          <w:rStyle w:val="ControlFlowTok"/>
+        </w:rPr>
+        <w:t xml:space="preserve">if</w:t>
+      </w:r>
+      <w:r>
+        <w:rPr>
+          <w:rStyle w:val="NormalTok"/>
+        </w:rPr>
+        <w:t xml:space="preserve"> </w:t>
+      </w:r>
+      <w:r>
+        <w:rPr>
+          <w:rStyle w:val="NormalTok"/>
+        </w:rPr>
+        <w:t xml:space="preserve">i </w:t>
+      </w:r>
+      <w:r>
+        <w:rPr>
+          <w:rStyle w:val="OperatorTok"/>
+        </w:rPr>
+        <w:t xml:space="preserve">&lt;</w:t>
+      </w:r>
+      <w:r>
+        <w:rPr>
+          <w:rStyle w:val="NormalTok"/>
+        </w:rPr>
+        <w:t xml:space="preserve"> </w:t>
+      </w:r>
+      <w:r>
+        <w:rPr>
+          <w:rStyle w:val="DecValTok"/>
+        </w:rPr>
+        <w:t xml:space="preserve">0</w:t>
+      </w:r>
+      <w:r>
+        <w:rPr>
+          <w:rStyle w:val="NormalTok"/>
+        </w:rPr>
+        <w:t xml:space="preserve"> </w:t>
+      </w:r>
+      <w:r>
+        <w:rPr>
+          <w:rStyle w:val="OperatorTok"/>
+        </w:rPr>
+        <w:t xml:space="preserve">or</w:t>
+      </w:r>
+      <w:r>
+        <w:rPr>
+          <w:rStyle w:val="NormalTok"/>
+        </w:rPr>
+        <w:t xml:space="preserve"> </w:t>
+      </w:r>
+      <w:r>
+        <w:rPr>
+          <w:rStyle w:val="NormalTok"/>
+        </w:rPr>
+        <w:t xml:space="preserve">i </w:t>
+      </w:r>
+      <w:r>
+        <w:rPr>
+          <w:rStyle w:val="OperatorTok"/>
+        </w:rPr>
+        <w:t xml:space="preserve">&gt;=</w:t>
+      </w:r>
+      <w:r>
+        <w:rPr>
+          <w:rStyle w:val="NormalTok"/>
+        </w:rPr>
+        <w:t xml:space="preserve"> </w:t>
+      </w:r>
+      <w:r>
+        <w:rPr>
+          <w:rStyle w:val="BuiltInTok"/>
+        </w:rPr>
+        <w:t xml:space="preserve">len</w:t>
+      </w:r>
+      <w:r>
+        <w:rPr>
+          <w:rStyle w:val="NormalTok"/>
+        </w:rPr>
+        <w:t xml:space="preserve">(ls):</w:t>
+      </w:r>
+      <w:r>
+        <w:br w:type="textWrapping"/>
+      </w:r>
+      <w:r>
+        <w:rPr>
+          <w:rStyle w:val="NormalTok"/>
+        </w:rPr>
+        <w:t xml:space="preserve">        </w:t>
+      </w:r>
+      <w:r>
+        <w:rPr>
+          <w:rStyle w:val="ControlFlowTok"/>
+        </w:rPr>
+        <w:t xml:space="preserve">return</w:t>
+      </w:r>
+      <w:r>
+        <w:rPr>
+          <w:rStyle w:val="NormalTok"/>
+        </w:rPr>
+        <w:t xml:space="preserve"> </w:t>
+      </w:r>
+      <w:r>
+        <w:rPr>
+          <w:rStyle w:val="NormalTok"/>
+        </w:rPr>
+        <w:t xml:space="preserve">Option.none()</w:t>
+      </w:r>
+      <w:r>
+        <w:br w:type="textWrapping"/>
+      </w:r>
+      <w:r>
+        <w:rPr>
+          <w:rStyle w:val="NormalTok"/>
+        </w:rPr>
+        <w:t xml:space="preserve">    </w:t>
+      </w:r>
+      <w:r>
+        <w:rPr>
+          <w:rStyle w:val="ControlFlowTok"/>
+        </w:rPr>
+        <w:t xml:space="preserve">return</w:t>
+      </w:r>
+      <w:r>
+        <w:rPr>
+          <w:rStyle w:val="NormalTok"/>
+        </w:rPr>
+        <w:t xml:space="preserve"> </w:t>
+      </w:r>
+      <w:r>
+        <w:rPr>
+          <w:rStyle w:val="NormalTok"/>
+        </w:rPr>
+        <w:t xml:space="preserve">Option.some(ls[i])</w:t>
+      </w:r>
+      <w:r>
+        <w:br w:type="textWrapping"/>
+      </w:r>
+      <w:r>
+        <w:br w:type="textWrapping"/>
+      </w:r>
+      <w:r>
+        <w:rPr>
+          <w:rStyle w:val="KeywordTok"/>
+        </w:rPr>
+        <w:t xml:space="preserve">def</w:t>
+      </w:r>
+      <w:r>
+        <w:rPr>
+          <w:rStyle w:val="NormalTok"/>
+        </w:rPr>
+        <w:t xml:space="preserve"> </w:t>
+      </w:r>
+      <w:r>
+        <w:rPr>
+          <w:rStyle w:val="NormalTok"/>
+        </w:rPr>
+        <w:t xml:space="preserve">root_element(ls, i):</w:t>
+      </w:r>
+      <w:r>
+        <w:br w:type="textWrapping"/>
+      </w:r>
+      <w:r>
+        <w:rPr>
+          <w:rStyle w:val="NormalTok"/>
+        </w:rPr>
+        <w:t xml:space="preserve">    </w:t>
+      </w:r>
+      <w:r>
+        <w:rPr>
+          <w:rStyle w:val="ControlFlowTok"/>
+        </w:rPr>
+        <w:t xml:space="preserve">return</w:t>
+      </w:r>
+      <w:r>
+        <w:rPr>
+          <w:rStyle w:val="NormalTok"/>
+        </w:rPr>
+        <w:t xml:space="preserve"> </w:t>
+      </w:r>
+      <w:r>
+        <w:rPr>
+          <w:rStyle w:val="NormalTok"/>
+        </w:rPr>
+        <w:t xml:space="preserve">index(ls, i).bind(root)</w:t>
+      </w:r>
+    </w:p>
+    <w:p>
+      <w:pPr>
+        <w:pStyle w:val="FirstParagraph"/>
+      </w:pPr>
+      <w:r>
+        <w:t xml:space="preserve">Now, we finally have a worthy example of how to use Option Monads. We have written two functions which use Option Monads to handle errors, and when we want to write a new function that uses both of those functions, we can completely ignore checking for errors or unwrapping values; we just use</w:t>
+      </w:r>
+      <w:r>
+        <w:t xml:space="preserve"> </w:t>
+      </w:r>
+      <w:r>
+        <w:rPr>
+          <w:rStyle w:val="VerbatimChar"/>
+        </w:rPr>
+        <w:t xml:space="preserve">bind</w:t>
+      </w:r>
+      <w:r>
+        <w:t xml:space="preserve"> </w:t>
+      </w:r>
+      <w:r>
+        <w:t xml:space="preserve">and let the Option Monad handle everything.</w:t>
       </w:r>
     </w:p>
     <w:p>
@@ -6448,8 +6722,8 @@
       <w:pPr>
         <w:pStyle w:val="Heading2"/>
       </w:pPr>
-      <w:bookmarkStart w:id="31" w:name="a-more-complex-example"/>
-      <w:bookmarkEnd w:id="31"/>
+      <w:bookmarkStart w:id="32" w:name="a-more-complex-example"/>
+      <w:bookmarkEnd w:id="32"/>
       <w:r>
         <w:t xml:space="preserve">A More Complex Example</w:t>
       </w:r>
@@ -9529,8 +9803,8 @@
       <w:pPr>
         <w:pStyle w:val="Heading2"/>
       </w:pPr>
-      <w:bookmarkStart w:id="32" w:name="the-result-monad"/>
-      <w:bookmarkEnd w:id="32"/>
+      <w:bookmarkStart w:id="33" w:name="the-result-monad"/>
+      <w:bookmarkEnd w:id="33"/>
       <w:r>
         <w:t xml:space="preserve">The Result Monad</w:t>
       </w:r>
@@ -9644,6 +9918,36 @@
       </w:pPr>
       <w:r>
         <w:rPr>
+          <w:rStyle w:val="KeywordTok"/>
+        </w:rPr>
+        <w:t xml:space="preserve">class</w:t>
+      </w:r>
+      <w:r>
+        <w:rPr>
+          <w:rStyle w:val="NormalTok"/>
+        </w:rPr>
+        <w:t xml:space="preserve"> </w:t>
+      </w:r>
+      <w:r>
+        <w:rPr>
+          <w:rStyle w:val="NormalTok"/>
+        </w:rPr>
+        <w:t xml:space="preserve">Result:</w:t>
+      </w:r>
+      <w:r>
+        <w:br w:type="textWrapping"/>
+      </w:r>
+      <w:r>
+        <w:rPr>
+          <w:rStyle w:val="NormalTok"/>
+        </w:rPr>
+        <w:t xml:space="preserve">    </w:t>
+      </w:r>
+      <w:r>
+        <w:br w:type="textWrapping"/>
+      </w:r>
+      <w:r>
+        <w:rPr>
           <w:rStyle w:val="NormalTok"/>
         </w:rPr>
         <w:t xml:space="preserve">    </w:t>
@@ -10043,8 +10347,13 @@
     </w:p>
     <w:p>
       <w:pPr>
-        <w:pStyle w:val="BodyText"/>
+        <w:pStyle w:val="SourceCode"/>
       </w:pPr>
+    </w:p>
+    <w:p>
+      <w:pPr>
+        <w:pStyle w:val="FirstParagraph"/>
+      </w:pPr>
       <w:r>
         <w:rPr>
           <w:rStyle w:val="VerbatimChar"/>
@@ -10055,7 +10364,7 @@
         <w:t xml:space="preserve"> </w:t>
       </w:r>
       <w:r>
-        <w:t xml:space="preserve">has not changed at all, but it is nice to note that when you return</w:t>
+        <w:t xml:space="preserve">and</w:t>
       </w:r>
       <w:r>
         <w:t xml:space="preserve"> </w:t>
@@ -10064,6 +10373,21 @@
         <w:rPr>
           <w:rStyle w:val="VerbatimChar"/>
         </w:rPr>
+        <w:t xml:space="preserve">fmap</w:t>
+      </w:r>
+      <w:r>
+        <w:t xml:space="preserve"> </w:t>
+      </w:r>
+      <w:r>
+        <w:t xml:space="preserve">have not changed at all, but it is nice to note that when you return</w:t>
+      </w:r>
+      <w:r>
+        <w:t xml:space="preserve"> </w:t>
+      </w:r>
+      <w:r>
+        <w:rPr>
+          <w:rStyle w:val="VerbatimChar"/>
+        </w:rPr>
         <w:t xml:space="preserve">self</w:t>
       </w:r>
       <w:r>
@@ -10080,6 +10404,21 @@
           <w:rStyle w:val="VerbatimChar"/>
         </w:rPr>
         <w:t xml:space="preserve">bind</w:t>
+      </w:r>
+      <w:r>
+        <w:t xml:space="preserve"> </w:t>
+      </w:r>
+      <w:r>
+        <w:t xml:space="preserve">and</w:t>
+      </w:r>
+      <w:r>
+        <w:t xml:space="preserve"> </w:t>
+      </w:r>
+      <w:r>
+        <w:rPr>
+          <w:rStyle w:val="VerbatimChar"/>
+        </w:rPr>
+        <w:t xml:space="preserve">fmap</w:t>
       </w:r>
       <w:r>
         <w:t xml:space="preserve"> </w:t>
@@ -10102,6 +10441,243 @@
         <w:rPr>
           <w:rStyle w:val="CommentTok"/>
         </w:rPr>
+        <w:t xml:space="preserve"># function operates on the value in the monad</w:t>
+      </w:r>
+      <w:r>
+        <w:br w:type="textWrapping"/>
+      </w:r>
+      <w:r>
+        <w:rPr>
+          <w:rStyle w:val="NormalTok"/>
+        </w:rPr>
+        <w:t xml:space="preserve">    </w:t>
+      </w:r>
+      <w:r>
+        <w:rPr>
+          <w:rStyle w:val="KeywordTok"/>
+        </w:rPr>
+        <w:t xml:space="preserve">def</w:t>
+      </w:r>
+      <w:r>
+        <w:rPr>
+          <w:rStyle w:val="NormalTok"/>
+        </w:rPr>
+        <w:t xml:space="preserve"> </w:t>
+      </w:r>
+      <w:r>
+        <w:rPr>
+          <w:rStyle w:val="NormalTok"/>
+        </w:rPr>
+        <w:t xml:space="preserve">fmap(</w:t>
+      </w:r>
+      <w:r>
+        <w:rPr>
+          <w:rStyle w:val="VariableTok"/>
+        </w:rPr>
+        <w:t xml:space="preserve">self</w:t>
+      </w:r>
+      <w:r>
+        <w:rPr>
+          <w:rStyle w:val="NormalTok"/>
+        </w:rPr>
+        <w:t xml:space="preserve">, function):</w:t>
+      </w:r>
+      <w:r>
+        <w:br w:type="textWrapping"/>
+      </w:r>
+      <w:r>
+        <w:rPr>
+          <w:rStyle w:val="NormalTok"/>
+        </w:rPr>
+        <w:t xml:space="preserve">        </w:t>
+      </w:r>
+      <w:r>
+        <w:rPr>
+          <w:rStyle w:val="ControlFlowTok"/>
+        </w:rPr>
+        <w:t xml:space="preserve">if</w:t>
+      </w:r>
+      <w:r>
+        <w:rPr>
+          <w:rStyle w:val="NormalTok"/>
+        </w:rPr>
+        <w:t xml:space="preserve"> </w:t>
+      </w:r>
+      <w:r>
+        <w:rPr>
+          <w:rStyle w:val="VariableTok"/>
+        </w:rPr>
+        <w:t xml:space="preserve">self</w:t>
+      </w:r>
+      <w:r>
+        <w:rPr>
+          <w:rStyle w:val="NormalTok"/>
+        </w:rPr>
+        <w:t xml:space="preserve">.is_error():</w:t>
+      </w:r>
+      <w:r>
+        <w:br w:type="textWrapping"/>
+      </w:r>
+      <w:r>
+        <w:rPr>
+          <w:rStyle w:val="NormalTok"/>
+        </w:rPr>
+        <w:t xml:space="preserve">            </w:t>
+      </w:r>
+      <w:r>
+        <w:rPr>
+          <w:rStyle w:val="CommentTok"/>
+        </w:rPr>
+        <w:t xml:space="preserve"># self is a Result Monad</w:t>
+      </w:r>
+      <w:r>
+        <w:br w:type="textWrapping"/>
+      </w:r>
+      <w:r>
+        <w:rPr>
+          <w:rStyle w:val="NormalTok"/>
+        </w:rPr>
+        <w:t xml:space="preserve">            </w:t>
+      </w:r>
+      <w:r>
+        <w:rPr>
+          <w:rStyle w:val="ControlFlowTok"/>
+        </w:rPr>
+        <w:t xml:space="preserve">return</w:t>
+      </w:r>
+      <w:r>
+        <w:rPr>
+          <w:rStyle w:val="NormalTok"/>
+        </w:rPr>
+        <w:t xml:space="preserve"> </w:t>
+      </w:r>
+      <w:r>
+        <w:rPr>
+          <w:rStyle w:val="VariableTok"/>
+        </w:rPr>
+        <w:t xml:space="preserve">self</w:t>
+      </w:r>
+      <w:r>
+        <w:br w:type="textWrapping"/>
+      </w:r>
+      <w:r>
+        <w:rPr>
+          <w:rStyle w:val="NormalTok"/>
+        </w:rPr>
+        <w:t xml:space="preserve">        </w:t>
+      </w:r>
+      <w:r>
+        <w:br w:type="textWrapping"/>
+      </w:r>
+      <w:r>
+        <w:rPr>
+          <w:rStyle w:val="NormalTok"/>
+        </w:rPr>
+        <w:t xml:space="preserve">        </w:t>
+      </w:r>
+      <w:r>
+        <w:rPr>
+          <w:rStyle w:val="NormalTok"/>
+        </w:rPr>
+        <w:t xml:space="preserve">val </w:t>
+      </w:r>
+      <w:r>
+        <w:rPr>
+          <w:rStyle w:val="OperatorTok"/>
+        </w:rPr>
+        <w:t xml:space="preserve">=</w:t>
+      </w:r>
+      <w:r>
+        <w:rPr>
+          <w:rStyle w:val="NormalTok"/>
+        </w:rPr>
+        <w:t xml:space="preserve"> </w:t>
+      </w:r>
+      <w:r>
+        <w:rPr>
+          <w:rStyle w:val="VariableTok"/>
+        </w:rPr>
+        <w:t xml:space="preserve">self</w:t>
+      </w:r>
+      <w:r>
+        <w:rPr>
+          <w:rStyle w:val="NormalTok"/>
+        </w:rPr>
+        <w:t xml:space="preserve">.unwrap()</w:t>
+      </w:r>
+      <w:r>
+        <w:br w:type="textWrapping"/>
+      </w:r>
+      <w:r>
+        <w:rPr>
+          <w:rStyle w:val="NormalTok"/>
+        </w:rPr>
+        <w:t xml:space="preserve">        </w:t>
+      </w:r>
+      <w:r>
+        <w:rPr>
+          <w:rStyle w:val="CommentTok"/>
+        </w:rPr>
+        <w:t xml:space="preserve"># function(val) is a value, so we have to wrap it</w:t>
+      </w:r>
+      <w:r>
+        <w:br w:type="textWrapping"/>
+      </w:r>
+      <w:r>
+        <w:rPr>
+          <w:rStyle w:val="NormalTok"/>
+        </w:rPr>
+        <w:t xml:space="preserve">        </w:t>
+      </w:r>
+      <w:r>
+        <w:rPr>
+          <w:rStyle w:val="ControlFlowTok"/>
+        </w:rPr>
+        <w:t xml:space="preserve">return</w:t>
+      </w:r>
+      <w:r>
+        <w:rPr>
+          <w:rStyle w:val="NormalTok"/>
+        </w:rPr>
+        <w:t xml:space="preserve"> </w:t>
+      </w:r>
+      <w:r>
+        <w:rPr>
+          <w:rStyle w:val="NormalTok"/>
+        </w:rPr>
+        <w:t xml:space="preserve">Result.ok(function(val))</w:t>
+      </w:r>
+      <w:r>
+        <w:br w:type="textWrapping"/>
+      </w:r>
+      <w:r>
+        <w:rPr>
+          <w:rStyle w:val="NormalTok"/>
+        </w:rPr>
+        <w:t xml:space="preserve">    </w:t>
+      </w:r>
+      <w:r>
+        <w:rPr>
+          <w:rStyle w:val="CommentTok"/>
+        </w:rPr>
+        <w:t xml:space="preserve"># bind returns a Result Monad</w:t>
+      </w:r>
+      <w:r>
+        <w:br w:type="textWrapping"/>
+      </w:r>
+      <w:r>
+        <w:br w:type="textWrapping"/>
+      </w:r>
+      <w:r>
+        <w:rPr>
+          <w:rStyle w:val="NormalTok"/>
+        </w:rPr>
+        <w:t xml:space="preserve">    </w:t>
+      </w:r>
+      <w:r>
+        <w:rPr>
+          <w:rStyle w:val="CommentTok"/>
+        </w:rPr>
         <w:t xml:space="preserve"># function returns a Result Monad</w:t>
       </w:r>
       <w:r>
@@ -11046,8 +11622,8 @@
       <w:pPr>
         <w:pStyle w:val="Heading1"/>
       </w:pPr>
-      <w:bookmarkStart w:id="33" w:name="a-parsing-monad"/>
-      <w:bookmarkEnd w:id="33"/>
+      <w:bookmarkStart w:id="34" w:name="a-parsing-monad"/>
+      <w:bookmarkEnd w:id="34"/>
       <w:r>
         <w:t xml:space="preserve">A Parsing Monad</w:t>
       </w:r>
@@ -11072,8 +11648,8 @@
       <w:pPr>
         <w:pStyle w:val="Heading2"/>
       </w:pPr>
-      <w:bookmarkStart w:id="34" w:name="why"/>
-      <w:bookmarkEnd w:id="34"/>
+      <w:bookmarkStart w:id="35" w:name="why"/>
+      <w:bookmarkEnd w:id="35"/>
       <w:r>
         <w:t xml:space="preserve">Why?</w:t>
       </w:r>
@@ -11157,8 +11733,8 @@
       <w:pPr>
         <w:pStyle w:val="Heading2"/>
       </w:pPr>
-      <w:bookmarkStart w:id="35" w:name="the-code"/>
-      <w:bookmarkEnd w:id="35"/>
+      <w:bookmarkStart w:id="36" w:name="the-code"/>
+      <w:bookmarkEnd w:id="36"/>
       <w:r>
         <w:t xml:space="preserve">The Code</w:t>
       </w:r>
@@ -13584,29 +14160,6 @@
     <w:p>
       <w:pPr>
         <w:pStyle w:val="FirstParagraph"/>
-      </w:pPr>
-      <w:r>
-        <w:t xml:space="preserve">If we think of this in the context of "Monads are values with context", then the matched value is the value, and the remaining text is the context.</w:t>
-      </w:r>
-      <w:r>
-        <w:t xml:space="preserve"> </w:t>
-      </w:r>
-      <w:r>
-        <w:rPr>
-          <w:rStyle w:val="VerbatimChar"/>
-        </w:rPr>
-        <w:t xml:space="preserve">bindp</w:t>
-      </w:r>
-      <w:r>
-        <w:t xml:space="preserve"> </w:t>
-      </w:r>
-      <w:r>
-        <w:t xml:space="preserve">takes a function, and lets that function operate on the value of the Monad without changing the context.</w:t>
-      </w:r>
-    </w:p>
-    <w:p>
-      <w:pPr>
-        <w:pStyle w:val="BodyText"/>
       </w:pPr>
       <w:r>
         <w:t xml:space="preserve">If we recall,</w:t>
@@ -17086,8 +17639,8 @@
       <w:pPr>
         <w:pStyle w:val="Heading2"/>
       </w:pPr>
-      <w:bookmarkStart w:id="36" w:name="using-the-parser-combinator"/>
-      <w:bookmarkEnd w:id="36"/>
+      <w:bookmarkStart w:id="37" w:name="using-the-parser-combinator"/>
+      <w:bookmarkEnd w:id="37"/>
       <w:r>
         <w:t xml:space="preserve">Using the Parser Combinator</w:t>
       </w:r>
@@ -18352,8 +18905,8 @@
       <w:pPr>
         <w:pStyle w:val="Heading2"/>
       </w:pPr>
-      <w:bookmarkStart w:id="37" w:name="going-further"/>
-      <w:bookmarkEnd w:id="37"/>
+      <w:bookmarkStart w:id="38" w:name="going-further"/>
+      <w:bookmarkEnd w:id="38"/>
       <w:r>
         <w:t xml:space="preserve">Going Further</w:t>
       </w:r>
@@ -18400,8 +18953,8 @@
       <w:pPr>
         <w:pStyle w:val="Heading3"/>
       </w:pPr>
-      <w:bookmarkStart w:id="38" w:name="list-of-numbers-parser"/>
-      <w:bookmarkEnd w:id="38"/>
+      <w:bookmarkStart w:id="39" w:name="list-of-numbers-parser"/>
+      <w:bookmarkEnd w:id="39"/>
       <w:r>
         <w:t xml:space="preserve">List of Numbers Parser</w:t>
       </w:r>
@@ -18844,8 +19397,8 @@
       <w:pPr>
         <w:pStyle w:val="Heading3"/>
       </w:pPr>
-      <w:bookmarkStart w:id="39" w:name="csv-parser"/>
-      <w:bookmarkEnd w:id="39"/>
+      <w:bookmarkStart w:id="40" w:name="csv-parser"/>
+      <w:bookmarkEnd w:id="40"/>
       <w:r>
         <w:t xml:space="preserve">CSV Parser</w:t>
       </w:r>
@@ -19265,8 +19818,8 @@
       <w:pPr>
         <w:pStyle w:val="Heading3"/>
       </w:pPr>
-      <w:bookmarkStart w:id="40" w:name="abstract-syntax-tree-parser"/>
-      <w:bookmarkEnd w:id="40"/>
+      <w:bookmarkStart w:id="41" w:name="abstract-syntax-tree-parser"/>
+      <w:bookmarkEnd w:id="41"/>
       <w:r>
         <w:t xml:space="preserve">Abstract Syntax Tree Parser</w:t>
       </w:r>
@@ -21497,8 +22050,8 @@
       <w:pPr>
         <w:pStyle w:val="Heading1"/>
       </w:pPr>
-      <w:bookmarkStart w:id="41" w:name="theory-of-monads"/>
-      <w:bookmarkEnd w:id="41"/>
+      <w:bookmarkStart w:id="42" w:name="theory-of-monads"/>
+      <w:bookmarkEnd w:id="42"/>
       <w:r>
         <w:t xml:space="preserve">Theory of Monads</w:t>
       </w:r>
@@ -21515,8 +22068,8 @@
       <w:pPr>
         <w:pStyle w:val="Heading2"/>
       </w:pPr>
-      <w:bookmarkStart w:id="42" w:name="defining-monads"/>
-      <w:bookmarkEnd w:id="42"/>
+      <w:bookmarkStart w:id="43" w:name="defining-monads"/>
+      <w:bookmarkEnd w:id="43"/>
       <w:r>
         <w:t xml:space="preserve">Defining Monads</w:t>
       </w:r>
@@ -22205,7 +22758,7 @@
         <w:t xml:space="preserve">join</w:t>
       </w:r>
       <w:r>
-        <w:t xml:space="preserve">, or</w:t>
+        <w:t xml:space="preserve">, or just</w:t>
       </w:r>
       <w:r>
         <w:t xml:space="preserve"> </w:t>
@@ -22217,15 +22770,15 @@
         <w:t xml:space="preserve">bind</w:t>
       </w:r>
       <w:r>
-        <w:t xml:space="preserve">.</w:t>
+        <w:t xml:space="preserve">. However, it is common for Monads to have all three available.</w:t>
       </w:r>
     </w:p>
     <w:p>
       <w:pPr>
         <w:pStyle w:val="Heading2"/>
       </w:pPr>
-      <w:bookmarkStart w:id="43" w:name="monad-laws"/>
-      <w:bookmarkEnd w:id="43"/>
+      <w:bookmarkStart w:id="44" w:name="monad-laws"/>
+      <w:bookmarkEnd w:id="44"/>
       <w:r>
         <w:t xml:space="preserve">Monad Laws</w:t>
       </w:r>
@@ -22551,15 +23104,25 @@
         <w:pStyle w:val="BodyText"/>
       </w:pPr>
       <w:r>
-        <w:t xml:space="preserve">These might seem common sense, and if they are, that's good! The only reason that we require that these rules are followed is so that somebody doesn't create a Monad that behaves weirdly and it screws up our program. If they don't seem common sense, that's okay; you don't really have to understand them.They basically boil down to "Monads should behave sensibly when you fmap or bind functions over them".</w:t>
+        <w:t xml:space="preserve">These might seem common sense, and if they are, that's good! The only reason that we require that these rules are followed is so that somebody doesn't create a Monad that behaves weirdly and it screws up our program. They basically boil down to "Monads should behave sensibly when you fmap or bind functions over them".</w:t>
       </w:r>
     </w:p>
     <w:p>
       <w:pPr>
         <w:pStyle w:val="Heading1"/>
       </w:pPr>
-      <w:bookmarkStart w:id="44" w:name="the-zeroth-monad"/>
-      <w:bookmarkEnd w:id="44"/>
+      <w:bookmarkStart w:id="45" w:name="more-monad-examples"/>
+      <w:bookmarkEnd w:id="45"/>
+      <w:r>
+        <w:t xml:space="preserve">More Monad Examples</w:t>
+      </w:r>
+    </w:p>
+    <w:p>
+      <w:pPr>
+        <w:pStyle w:val="Heading2"/>
+      </w:pPr>
+      <w:bookmarkStart w:id="46" w:name="the-zeroth-monad"/>
+      <w:bookmarkEnd w:id="46"/>
       <w:r>
         <w:t xml:space="preserve">The Zeroth Monad</w:t>
       </w:r>
@@ -22569,7 +23132,7 @@
         <w:pStyle w:val="FirstParagraph"/>
       </w:pPr>
       <w:r>
-        <w:t xml:space="preserve">Our first section was titled 'Our First Monad'. However, we are computer scientists, and therefore we start counting at zero, not at one. So let's talk about another Monad that everyone reading this document has probably used, but never noticed that it was a Monad. It turns out that a list is a Monad.</w:t>
+        <w:t xml:space="preserve">Our first section was titled 'Our First Monad'. However, we are computer scientists, and therefore we start counting at zero, not at one. So let's talk about another Monad that everyone reading this document has probably used, but never noticed that it was a Monad.</w:t>
       </w:r>
     </w:p>
     <w:p>
@@ -22577,6 +23140,14 @@
         <w:pStyle w:val="BodyText"/>
       </w:pPr>
       <w:r>
+        <w:t xml:space="preserve">Lists.</w:t>
+      </w:r>
+    </w:p>
+    <w:p>
+      <w:pPr>
+        <w:pStyle w:val="BodyText"/>
+      </w:pPr>
+      <w:r>
         <w:t xml:space="preserve">How is a list a Monad? Well, from the previous section, a Monad is really just anything with a</w:t>
       </w:r>
       <w:r>
@@ -23929,10 +24500,10 @@
     </w:p>
     <w:p>
       <w:pPr>
-        <w:pStyle w:val="Heading1"/>
+        <w:pStyle w:val="Heading2"/>
       </w:pPr>
-      <w:bookmarkStart w:id="45" w:name="promises-in-javascript"/>
-      <w:bookmarkEnd w:id="45"/>
+      <w:bookmarkStart w:id="47" w:name="promises-in-javascript"/>
+      <w:bookmarkEnd w:id="47"/>
       <w:r>
         <w:t xml:space="preserve">Promises (in Javascript)</w:t>
       </w:r>
@@ -23953,7 +24524,7 @@
         <w:rPr>
           <w:rStyle w:val="CommentTok"/>
         </w:rPr>
-        <w:t xml:space="preserve">// This function waits for 3000 ms, and then</w:t>
+        <w:t xml:space="preserve">// setTimeout waits for 3000 ms, and then</w:t>
       </w:r>
       <w:r>
         <w:br w:type="textWrapping"/>
@@ -24252,6 +24823,78 @@
       </w:r>
       <w:r>
         <w:rPr>
+          <w:rStyle w:val="OperatorTok"/>
+        </w:rPr>
+        <w:t xml:space="preserve">{</w:t>
+      </w:r>
+      <w:r>
+        <w:rPr>
+          <w:rStyle w:val="NormalTok"/>
+        </w:rPr>
+        <w:t xml:space="preserve"> </w:t>
+      </w:r>
+      <w:r>
+        <w:rPr>
+          <w:rStyle w:val="VariableTok"/>
+        </w:rPr>
+        <w:t xml:space="preserve">console</w:t>
+      </w:r>
+      <w:r>
+        <w:rPr>
+          <w:rStyle w:val="NormalTok"/>
+        </w:rPr>
+        <w:t xml:space="preserve">.</w:t>
+      </w:r>
+      <w:r>
+        <w:rPr>
+          <w:rStyle w:val="AttributeTok"/>
+        </w:rPr>
+        <w:t xml:space="preserve">log</w:t>
+      </w:r>
+      <w:r>
+        <w:rPr>
+          <w:rStyle w:val="NormalTok"/>
+        </w:rPr>
+        <w:t xml:space="preserve">(</w:t>
+      </w:r>
+      <w:r>
+        <w:rPr>
+          <w:rStyle w:val="StringTok"/>
+        </w:rPr>
+        <w:t xml:space="preserve">'Error:'</w:t>
+      </w:r>
+      <w:r>
+        <w:rPr>
+          <w:rStyle w:val="OperatorTok"/>
+        </w:rPr>
+        <w:t xml:space="preserve">,</w:t>
+      </w:r>
+      <w:r>
+        <w:rPr>
+          <w:rStyle w:val="NormalTok"/>
+        </w:rPr>
+        <w:t xml:space="preserve"> </w:t>
+      </w:r>
+      <w:r>
+        <w:rPr>
+          <w:rStyle w:val="NormalTok"/>
+        </w:rPr>
+        <w:t xml:space="preserve">err)</w:t>
+      </w:r>
+      <w:r>
+        <w:rPr>
+          <w:rStyle w:val="OperatorTok"/>
+        </w:rPr>
+        <w:t xml:space="preserve">;</w:t>
+      </w:r>
+      <w:r>
+        <w:rPr>
+          <w:rStyle w:val="NormalTok"/>
+        </w:rPr>
+        <w:t xml:space="preserve"> </w:t>
+      </w:r>
+      <w:r>
+        <w:rPr>
           <w:rStyle w:val="ControlFlowTok"/>
         </w:rPr>
         <w:t xml:space="preserve">return</w:t>
@@ -24264,51 +24907,234 @@
       </w:r>
       <w:r>
         <w:rPr>
+          <w:rStyle w:val="OperatorTok"/>
+        </w:rPr>
+        <w:t xml:space="preserve">}</w:t>
+      </w:r>
+      <w:r>
+        <w:br w:type="textWrapping"/>
+      </w:r>
+      <w:r>
+        <w:rPr>
+          <w:rStyle w:val="NormalTok"/>
+        </w:rPr>
+        <w:t xml:space="preserve">    </w:t>
+      </w:r>
+      <w:r>
+        <w:rPr>
+          <w:rStyle w:val="CommentTok"/>
+        </w:rPr>
+        <w:t xml:space="preserve">// dbQuery takes a function</w:t>
+      </w:r>
+      <w:r>
+        <w:br w:type="textWrapping"/>
+      </w:r>
+      <w:r>
+        <w:rPr>
+          <w:rStyle w:val="NormalTok"/>
+        </w:rPr>
+        <w:t xml:space="preserve">    </w:t>
+      </w:r>
+      <w:r>
+        <w:rPr>
           <w:rStyle w:val="AttributeTok"/>
         </w:rPr>
-        <w:t xml:space="preserve">done</w:t>
-      </w:r>
-      <w:r>
-        <w:rPr>
-          <w:rStyle w:val="NormalTok"/>
-        </w:rPr>
-        <w:t xml:space="preserve">(err)</w:t>
-      </w:r>
-      <w:r>
-        <w:br w:type="textWrapping"/>
-      </w:r>
-      <w:r>
-        <w:rPr>
-          <w:rStyle w:val="NormalTok"/>
-        </w:rPr>
-        <w:t xml:space="preserve">    </w:t>
+        <w:t xml:space="preserve">dbQuery</w:t>
+      </w:r>
+      <w:r>
+        <w:rPr>
+          <w:rStyle w:val="NormalTok"/>
+        </w:rPr>
+        <w:t xml:space="preserve">((err</w:t>
+      </w:r>
+      <w:r>
+        <w:rPr>
+          <w:rStyle w:val="OperatorTok"/>
+        </w:rPr>
+        <w:t xml:space="preserve">,</w:t>
+      </w:r>
+      <w:r>
+        <w:rPr>
+          <w:rStyle w:val="NormalTok"/>
+        </w:rPr>
+        <w:t xml:space="preserve"> </w:t>
+      </w:r>
+      <w:r>
+        <w:rPr>
+          <w:rStyle w:val="NormalTok"/>
+        </w:rPr>
+        <w:t xml:space="preserve">dbResults) </w:t>
+      </w:r>
+      <w:r>
+        <w:rPr>
+          <w:rStyle w:val="OperatorTok"/>
+        </w:rPr>
+        <w:t xml:space="preserve">=&gt;</w:t>
+      </w:r>
+      <w:r>
+        <w:rPr>
+          <w:rStyle w:val="NormalTok"/>
+        </w:rPr>
+        <w:t xml:space="preserve"> </w:t>
+      </w:r>
+      <w:r>
+        <w:rPr>
+          <w:rStyle w:val="OperatorTok"/>
+        </w:rPr>
+        <w:t xml:space="preserve">{</w:t>
+      </w:r>
+      <w:r>
+        <w:br w:type="textWrapping"/>
+      </w:r>
+      <w:r>
+        <w:rPr>
+          <w:rStyle w:val="NormalTok"/>
+        </w:rPr>
+        <w:t xml:space="preserve">      </w:t>
+      </w:r>
+      <w:r>
+        <w:rPr>
+          <w:rStyle w:val="ControlFlowTok"/>
+        </w:rPr>
+        <w:t xml:space="preserve">if</w:t>
+      </w:r>
+      <w:r>
+        <w:rPr>
+          <w:rStyle w:val="NormalTok"/>
+        </w:rPr>
+        <w:t xml:space="preserve"> </w:t>
+      </w:r>
+      <w:r>
+        <w:rPr>
+          <w:rStyle w:val="NormalTok"/>
+        </w:rPr>
+        <w:t xml:space="preserve">(err) </w:t>
+      </w:r>
+      <w:r>
+        <w:rPr>
+          <w:rStyle w:val="OperatorTok"/>
+        </w:rPr>
+        <w:t xml:space="preserve">{</w:t>
+      </w:r>
+      <w:r>
+        <w:rPr>
+          <w:rStyle w:val="NormalTok"/>
+        </w:rPr>
+        <w:t xml:space="preserve"> </w:t>
+      </w:r>
+      <w:r>
+        <w:rPr>
+          <w:rStyle w:val="VariableTok"/>
+        </w:rPr>
+        <w:t xml:space="preserve">console</w:t>
+      </w:r>
+      <w:r>
+        <w:rPr>
+          <w:rStyle w:val="NormalTok"/>
+        </w:rPr>
+        <w:t xml:space="preserve">.</w:t>
+      </w:r>
+      <w:r>
+        <w:rPr>
+          <w:rStyle w:val="AttributeTok"/>
+        </w:rPr>
+        <w:t xml:space="preserve">log</w:t>
+      </w:r>
+      <w:r>
+        <w:rPr>
+          <w:rStyle w:val="NormalTok"/>
+        </w:rPr>
+        <w:t xml:space="preserve">(</w:t>
+      </w:r>
+      <w:r>
+        <w:rPr>
+          <w:rStyle w:val="StringTok"/>
+        </w:rPr>
+        <w:t xml:space="preserve">'Error:'</w:t>
+      </w:r>
+      <w:r>
+        <w:rPr>
+          <w:rStyle w:val="OperatorTok"/>
+        </w:rPr>
+        <w:t xml:space="preserve">,</w:t>
+      </w:r>
+      <w:r>
+        <w:rPr>
+          <w:rStyle w:val="NormalTok"/>
+        </w:rPr>
+        <w:t xml:space="preserve"> </w:t>
+      </w:r>
+      <w:r>
+        <w:rPr>
+          <w:rStyle w:val="NormalTok"/>
+        </w:rPr>
+        <w:t xml:space="preserve">err)</w:t>
+      </w:r>
+      <w:r>
+        <w:rPr>
+          <w:rStyle w:val="OperatorTok"/>
+        </w:rPr>
+        <w:t xml:space="preserve">;</w:t>
+      </w:r>
+      <w:r>
+        <w:rPr>
+          <w:rStyle w:val="NormalTok"/>
+        </w:rPr>
+        <w:t xml:space="preserve"> </w:t>
+      </w:r>
+      <w:r>
+        <w:rPr>
+          <w:rStyle w:val="ControlFlowTok"/>
+        </w:rPr>
+        <w:t xml:space="preserve">return</w:t>
+      </w:r>
+      <w:r>
+        <w:rPr>
+          <w:rStyle w:val="NormalTok"/>
+        </w:rPr>
+        <w:t xml:space="preserve"> </w:t>
+      </w:r>
+      <w:r>
+        <w:rPr>
+          <w:rStyle w:val="OperatorTok"/>
+        </w:rPr>
+        <w:t xml:space="preserve">}</w:t>
+      </w:r>
+      <w:r>
+        <w:br w:type="textWrapping"/>
+      </w:r>
+      <w:r>
+        <w:rPr>
+          <w:rStyle w:val="NormalTok"/>
+        </w:rPr>
+        <w:t xml:space="preserve">      </w:t>
       </w:r>
       <w:r>
         <w:rPr>
           <w:rStyle w:val="CommentTok"/>
         </w:rPr>
-        <w:t xml:space="preserve">// dbQuery takes a function</w:t>
-      </w:r>
-      <w:r>
-        <w:br w:type="textWrapping"/>
-      </w:r>
-      <w:r>
-        <w:rPr>
-          <w:rStyle w:val="NormalTok"/>
-        </w:rPr>
-        <w:t xml:space="preserve">    </w:t>
+        <w:t xml:space="preserve">// serviceCall takes a function</w:t>
+      </w:r>
+      <w:r>
+        <w:br w:type="textWrapping"/>
+      </w:r>
+      <w:r>
+        <w:rPr>
+          <w:rStyle w:val="NormalTok"/>
+        </w:rPr>
+        <w:t xml:space="preserve">      </w:t>
       </w:r>
       <w:r>
         <w:rPr>
           <w:rStyle w:val="AttributeTok"/>
         </w:rPr>
-        <w:t xml:space="preserve">dbQuery</w:t>
-      </w:r>
-      <w:r>
-        <w:rPr>
-          <w:rStyle w:val="NormalTok"/>
-        </w:rPr>
-        <w:t xml:space="preserve">((err</w:t>
+        <w:t xml:space="preserve">serviceCall</w:t>
+      </w:r>
+      <w:r>
+        <w:rPr>
+          <w:rStyle w:val="NormalTok"/>
+        </w:rPr>
+        <w:t xml:space="preserve">(dbResults</w:t>
       </w:r>
       <w:r>
         <w:rPr>
@@ -24326,12 +25152,30 @@
         <w:rPr>
           <w:rStyle w:val="NormalTok"/>
         </w:rPr>
-        <w:t xml:space="preserve">dbResults) </w:t>
+        <w:t xml:space="preserve">(err</w:t>
       </w:r>
       <w:r>
         <w:rPr>
           <w:rStyle w:val="OperatorTok"/>
         </w:rPr>
+        <w:t xml:space="preserve">,</w:t>
+      </w:r>
+      <w:r>
+        <w:rPr>
+          <w:rStyle w:val="NormalTok"/>
+        </w:rPr>
+        <w:t xml:space="preserve"> </w:t>
+      </w:r>
+      <w:r>
+        <w:rPr>
+          <w:rStyle w:val="NormalTok"/>
+        </w:rPr>
+        <w:t xml:space="preserve">serviceResults) </w:t>
+      </w:r>
+      <w:r>
+        <w:rPr>
+          <w:rStyle w:val="OperatorTok"/>
+        </w:rPr>
         <w:t xml:space="preserve">=&gt;</w:t>
       </w:r>
       <w:r>
@@ -24353,148 +25197,13 @@
         <w:rPr>
           <w:rStyle w:val="NormalTok"/>
         </w:rPr>
-        <w:t xml:space="preserve">      </w:t>
-      </w:r>
-      <w:r>
-        <w:rPr>
-          <w:rStyle w:val="ControlFlowTok"/>
-        </w:rPr>
-        <w:t xml:space="preserve">if</w:t>
-      </w:r>
-      <w:r>
-        <w:rPr>
-          <w:rStyle w:val="NormalTok"/>
-        </w:rPr>
-        <w:t xml:space="preserve"> </w:t>
-      </w:r>
-      <w:r>
-        <w:rPr>
-          <w:rStyle w:val="NormalTok"/>
-        </w:rPr>
-        <w:t xml:space="preserve">(err) </w:t>
-      </w:r>
-      <w:r>
-        <w:rPr>
-          <w:rStyle w:val="ControlFlowTok"/>
-        </w:rPr>
-        <w:t xml:space="preserve">return</w:t>
-      </w:r>
-      <w:r>
-        <w:rPr>
-          <w:rStyle w:val="NormalTok"/>
-        </w:rPr>
-        <w:t xml:space="preserve"> </w:t>
-      </w:r>
-      <w:r>
-        <w:rPr>
-          <w:rStyle w:val="AttributeTok"/>
-        </w:rPr>
-        <w:t xml:space="preserve">done</w:t>
-      </w:r>
-      <w:r>
-        <w:rPr>
-          <w:rStyle w:val="NormalTok"/>
-        </w:rPr>
-        <w:t xml:space="preserve">(err)</w:t>
-      </w:r>
-      <w:r>
-        <w:br w:type="textWrapping"/>
-      </w:r>
-      <w:r>
-        <w:rPr>
-          <w:rStyle w:val="NormalTok"/>
-        </w:rPr>
-        <w:t xml:space="preserve">      </w:t>
+        <w:t xml:space="preserve">        </w:t>
       </w:r>
       <w:r>
         <w:rPr>
           <w:rStyle w:val="CommentTok"/>
         </w:rPr>
-        <w:t xml:space="preserve">// serviceCall takes a function</w:t>
-      </w:r>
-      <w:r>
-        <w:br w:type="textWrapping"/>
-      </w:r>
-      <w:r>
-        <w:rPr>
-          <w:rStyle w:val="NormalTok"/>
-        </w:rPr>
-        <w:t xml:space="preserve">      </w:t>
-      </w:r>
-      <w:r>
-        <w:rPr>
-          <w:rStyle w:val="AttributeTok"/>
-        </w:rPr>
-        <w:t xml:space="preserve">serviceCall</w:t>
-      </w:r>
-      <w:r>
-        <w:rPr>
-          <w:rStyle w:val="NormalTok"/>
-        </w:rPr>
-        <w:t xml:space="preserve">(dbResults</w:t>
-      </w:r>
-      <w:r>
-        <w:rPr>
-          <w:rStyle w:val="OperatorTok"/>
-        </w:rPr>
-        <w:t xml:space="preserve">,</w:t>
-      </w:r>
-      <w:r>
-        <w:rPr>
-          <w:rStyle w:val="NormalTok"/>
-        </w:rPr>
-        <w:t xml:space="preserve"> </w:t>
-      </w:r>
-      <w:r>
-        <w:rPr>
-          <w:rStyle w:val="NormalTok"/>
-        </w:rPr>
-        <w:t xml:space="preserve">(err</w:t>
-      </w:r>
-      <w:r>
-        <w:rPr>
-          <w:rStyle w:val="OperatorTok"/>
-        </w:rPr>
-        <w:t xml:space="preserve">,</w:t>
-      </w:r>
-      <w:r>
-        <w:rPr>
-          <w:rStyle w:val="NormalTok"/>
-        </w:rPr>
-        <w:t xml:space="preserve"> </w:t>
-      </w:r>
-      <w:r>
-        <w:rPr>
-          <w:rStyle w:val="NormalTok"/>
-        </w:rPr>
-        <w:t xml:space="preserve">serviceResults) </w:t>
-      </w:r>
-      <w:r>
-        <w:rPr>
-          <w:rStyle w:val="OperatorTok"/>
-        </w:rPr>
-        <w:t xml:space="preserve">=&gt;</w:t>
-      </w:r>
-      <w:r>
-        <w:rPr>
-          <w:rStyle w:val="NormalTok"/>
-        </w:rPr>
-        <w:t xml:space="preserve"> </w:t>
-      </w:r>
-      <w:r>
-        <w:rPr>
-          <w:rStyle w:val="OperatorTok"/>
-        </w:rPr>
-        <w:t xml:space="preserve">{</w:t>
-      </w:r>
-      <w:r>
-        <w:br w:type="textWrapping"/>
-      </w:r>
-      <w:r>
-        <w:rPr>
-          <w:rStyle w:val="NormalTok"/>
-        </w:rPr>
-        <w:t xml:space="preserve">        </w:t>
+        <w:t xml:space="preserve">//do something here!</w:t>
       </w:r>
       <w:r>
         <w:br w:type="textWrapping"/>
@@ -24765,7 +25474,25 @@
         <w:rPr>
           <w:rStyle w:val="NormalTok"/>
         </w:rPr>
-        <w:t xml:space="preserve">(done)</w:t>
+        <w:t xml:space="preserve">( </w:t>
+      </w:r>
+      <w:r>
+        <w:rPr>
+          <w:rStyle w:val="CommentTok"/>
+        </w:rPr>
+        <w:t xml:space="preserve">/* do something here! */</w:t>
+      </w:r>
+      <w:r>
+        <w:rPr>
+          <w:rStyle w:val="NormalTok"/>
+        </w:rPr>
+        <w:t xml:space="preserve"> </w:t>
+      </w:r>
+      <w:r>
+        <w:rPr>
+          <w:rStyle w:val="NormalTok"/>
+        </w:rPr>
+        <w:t xml:space="preserve">)</w:t>
       </w:r>
       <w:r>
         <w:br w:type="textWrapping"/>
@@ -24986,8 +25713,8 @@
       <w:pPr>
         <w:pStyle w:val="Heading1"/>
       </w:pPr>
-      <w:bookmarkStart w:id="46" w:name="code-the-result-monad"/>
-      <w:bookmarkEnd w:id="46"/>
+      <w:bookmarkStart w:id="48" w:name="code-the-result-monad"/>
+      <w:bookmarkEnd w:id="48"/>
       <w:r>
         <w:t xml:space="preserve">Code: The Result Monad</w:t>
       </w:r>
@@ -28505,8 +29232,8 @@
       <w:pPr>
         <w:pStyle w:val="Heading1"/>
       </w:pPr>
-      <w:bookmarkStart w:id="47" w:name="code-the-parsing-combinator"/>
-      <w:bookmarkEnd w:id="47"/>
+      <w:bookmarkStart w:id="49" w:name="code-the-parsing-combinator"/>
+      <w:bookmarkEnd w:id="49"/>
       <w:r>
         <w:t xml:space="preserve">Code: The Parsing Combinator</w:t>
       </w:r>
@@ -34465,7 +35192,7 @@
     </w:lvl>
   </w:abstractNum>
   <w:abstractNum w:abstractNumId="990">
-    <w:nsid w:val="7e60d94d"/>
+    <w:nsid w:val="c96f5d24"/>
     <w:multiLevelType w:val="multilevel"/>
     <w:lvl w:ilvl="0">
       <w:numFmt w:val="bullet"/>
@@ -34546,7 +35273,7 @@
     </w:lvl>
   </w:abstractNum>
   <w:abstractNum w:abstractNumId="991">
-    <w:nsid w:val="a78a47b3"/>
+    <w:nsid w:val="7b8b155f"/>
     <w:multiLevelType w:val="multilevel"/>
     <w:lvl w:ilvl="0">
       <w:numFmt w:val="bullet"/>

</xml_diff>